<commit_message>
Lastenheft und Präsentation so gut wie fertig Weiter Aufgeräumt, da Inhalte der Dateien im Lastenheft und der Präsentation vorhanden sind
</commit_message>
<xml_diff>
--- a/Lastenheft_in_progress.docx
+++ b/Lastenheft_in_progress.docx
@@ -52,7 +52,41 @@
           <w:sz w:val="32"/>
           <w:szCs w:val="32"/>
         </w:rPr>
-        <w:t>Anbindung eines webbasierten Buchversands</w:t>
+        <w:t>Anbindung eines webbasierten</w:t>
+      </w:r>
+      <w:r>
+        <w:rPr>
+          <w:rFonts w:ascii="Arial" w:hAnsi="Arial" w:cs="Arial"/>
+          <w:sz w:val="32"/>
+          <w:szCs w:val="32"/>
+          <w:vertAlign w:val="superscript"/>
+        </w:rPr>
+        <w:t>1</w:t>
+      </w:r>
+      <w:r>
+        <w:rPr>
+          <w:rFonts w:ascii="Arial" w:hAnsi="Arial" w:cs="Arial"/>
+          <w:sz w:val="32"/>
+          <w:szCs w:val="32"/>
+        </w:rPr>
+        <w:t xml:space="preserve"> Buchversands</w:t>
+      </w:r>
+      <w:r>
+        <w:rPr>
+          <w:rFonts w:ascii="Arial" w:hAnsi="Arial" w:cs="Arial"/>
+          <w:sz w:val="32"/>
+          <w:szCs w:val="32"/>
+        </w:rPr>
+        <w:t xml:space="preserve"> mit Datenbank</w:t>
+      </w:r>
+      <w:r>
+        <w:rPr>
+          <w:rFonts w:ascii="Arial" w:hAnsi="Arial" w:cs="Arial"/>
+          <w:sz w:val="32"/>
+          <w:szCs w:val="32"/>
+          <w:vertAlign w:val="superscript"/>
+        </w:rPr>
+        <w:t>2</w:t>
       </w:r>
     </w:p>
     <w:p>
@@ -322,13 +356,13 @@
           <w:r>
             <w:fldChar w:fldCharType="separate"/>
           </w:r>
-          <w:hyperlink w:anchor="_Toc354839731" w:history="1">
+          <w:hyperlink w:anchor="_Toc354847389" w:history="1">
             <w:r>
               <w:rPr>
                 <w:rStyle w:val="Hyperlink"/>
                 <w:noProof/>
               </w:rPr>
-              <w:t>Zielbestimmung</w:t>
+              <w:t>1. Zielbestimmung</w:t>
             </w:r>
             <w:r>
               <w:rPr>
@@ -349,7 +383,7 @@
                 <w:noProof/>
                 <w:webHidden/>
               </w:rPr>
-              <w:instrText xml:space="preserve"> PAGEREF _Toc354839731 \h </w:instrText>
+              <w:instrText xml:space="preserve"> PAGEREF _Toc354847389 \h </w:instrText>
             </w:r>
             <w:r>
               <w:rPr>
@@ -392,13 +426,13 @@
               <w:lang w:eastAsia="de-DE"/>
             </w:rPr>
           </w:pPr>
-          <w:hyperlink w:anchor="_Toc354839732" w:history="1">
+          <w:hyperlink w:anchor="_Toc354847390" w:history="1">
             <w:r>
               <w:rPr>
                 <w:rStyle w:val="Hyperlink"/>
                 <w:noProof/>
               </w:rPr>
-              <w:t>Produkteinsatz</w:t>
+              <w:t>2. Produkteinsatz</w:t>
             </w:r>
             <w:r>
               <w:rPr>
@@ -419,7 +453,7 @@
                 <w:noProof/>
                 <w:webHidden/>
               </w:rPr>
-              <w:instrText xml:space="preserve"> PAGEREF _Toc354839732 \h </w:instrText>
+              <w:instrText xml:space="preserve"> PAGEREF _Toc354847390 \h </w:instrText>
             </w:r>
             <w:r>
               <w:rPr>
@@ -462,7 +496,7 @@
               <w:lang w:eastAsia="de-DE"/>
             </w:rPr>
           </w:pPr>
-          <w:hyperlink w:anchor="_Toc354839733" w:history="1">
+          <w:hyperlink w:anchor="_Toc354847391" w:history="1">
             <w:r>
               <w:rPr>
                 <w:rStyle w:val="Hyperlink"/>
@@ -489,7 +523,7 @@
                 <w:noProof/>
                 <w:webHidden/>
               </w:rPr>
-              <w:instrText xml:space="preserve"> PAGEREF _Toc354839733 \h </w:instrText>
+              <w:instrText xml:space="preserve"> PAGEREF _Toc354847391 \h </w:instrText>
             </w:r>
             <w:r>
               <w:rPr>
@@ -509,7 +543,7 @@
                 <w:noProof/>
                 <w:webHidden/>
               </w:rPr>
-              <w:t>5</w:t>
+              <w:t>4</w:t>
             </w:r>
             <w:r>
               <w:rPr>
@@ -532,7 +566,7 @@
               <w:lang w:eastAsia="de-DE"/>
             </w:rPr>
           </w:pPr>
-          <w:hyperlink w:anchor="_Toc354839734" w:history="1">
+          <w:hyperlink w:anchor="_Toc354847392" w:history="1">
             <w:r>
               <w:rPr>
                 <w:rStyle w:val="Hyperlink"/>
@@ -559,7 +593,7 @@
                 <w:noProof/>
                 <w:webHidden/>
               </w:rPr>
-              <w:instrText xml:space="preserve"> PAGEREF _Toc354839734 \h </w:instrText>
+              <w:instrText xml:space="preserve"> PAGEREF _Toc354847392 \h </w:instrText>
             </w:r>
             <w:r>
               <w:rPr>
@@ -579,7 +613,7 @@
                 <w:noProof/>
                 <w:webHidden/>
               </w:rPr>
-              <w:t>6</w:t>
+              <w:t>5</w:t>
             </w:r>
             <w:r>
               <w:rPr>
@@ -602,7 +636,7 @@
               <w:lang w:eastAsia="de-DE"/>
             </w:rPr>
           </w:pPr>
-          <w:hyperlink w:anchor="_Toc354839735" w:history="1">
+          <w:hyperlink w:anchor="_Toc354847393" w:history="1">
             <w:r>
               <w:rPr>
                 <w:rStyle w:val="Hyperlink"/>
@@ -629,7 +663,7 @@
                 <w:noProof/>
                 <w:webHidden/>
               </w:rPr>
-              <w:instrText xml:space="preserve"> PAGEREF _Toc354839735 \h </w:instrText>
+              <w:instrText xml:space="preserve"> PAGEREF _Toc354847393 \h </w:instrText>
             </w:r>
             <w:r>
               <w:rPr>
@@ -649,7 +683,7 @@
                 <w:noProof/>
                 <w:webHidden/>
               </w:rPr>
-              <w:t>6</w:t>
+              <w:t>5</w:t>
             </w:r>
             <w:r>
               <w:rPr>
@@ -672,7 +706,7 @@
               <w:lang w:eastAsia="de-DE"/>
             </w:rPr>
           </w:pPr>
-          <w:hyperlink w:anchor="_Toc354839736" w:history="1">
+          <w:hyperlink w:anchor="_Toc354847394" w:history="1">
             <w:r>
               <w:rPr>
                 <w:rStyle w:val="Hyperlink"/>
@@ -699,7 +733,7 @@
                 <w:noProof/>
                 <w:webHidden/>
               </w:rPr>
-              <w:instrText xml:space="preserve"> PAGEREF _Toc354839736 \h </w:instrText>
+              <w:instrText xml:space="preserve"> PAGEREF _Toc354847394 \h </w:instrText>
             </w:r>
             <w:r>
               <w:rPr>
@@ -719,7 +753,7 @@
                 <w:noProof/>
                 <w:webHidden/>
               </w:rPr>
-              <w:t>6</w:t>
+              <w:t>5</w:t>
             </w:r>
             <w:r>
               <w:rPr>
@@ -742,7 +776,7 @@
               <w:lang w:eastAsia="de-DE"/>
             </w:rPr>
           </w:pPr>
-          <w:hyperlink w:anchor="_Toc354839737" w:history="1">
+          <w:hyperlink w:anchor="_Toc354847395" w:history="1">
             <w:r>
               <w:rPr>
                 <w:rStyle w:val="Hyperlink"/>
@@ -769,7 +803,7 @@
                 <w:noProof/>
                 <w:webHidden/>
               </w:rPr>
-              <w:instrText xml:space="preserve"> PAGEREF _Toc354839737 \h </w:instrText>
+              <w:instrText xml:space="preserve"> PAGEREF _Toc354847395 \h </w:instrText>
             </w:r>
             <w:r>
               <w:rPr>
@@ -789,7 +823,7 @@
                 <w:noProof/>
                 <w:webHidden/>
               </w:rPr>
-              <w:t>6</w:t>
+              <w:t>5</w:t>
             </w:r>
             <w:r>
               <w:rPr>
@@ -812,7 +846,7 @@
               <w:lang w:eastAsia="de-DE"/>
             </w:rPr>
           </w:pPr>
-          <w:hyperlink w:anchor="_Toc354839738" w:history="1">
+          <w:hyperlink w:anchor="_Toc354847396" w:history="1">
             <w:r>
               <w:rPr>
                 <w:rStyle w:val="Hyperlink"/>
@@ -839,7 +873,7 @@
                 <w:noProof/>
                 <w:webHidden/>
               </w:rPr>
-              <w:instrText xml:space="preserve"> PAGEREF _Toc354839738 \h </w:instrText>
+              <w:instrText xml:space="preserve"> PAGEREF _Toc354847396 \h </w:instrText>
             </w:r>
             <w:r>
               <w:rPr>
@@ -859,7 +893,7 @@
                 <w:noProof/>
                 <w:webHidden/>
               </w:rPr>
-              <w:t>6</w:t>
+              <w:t>5</w:t>
             </w:r>
             <w:r>
               <w:rPr>
@@ -882,7 +916,7 @@
               <w:lang w:eastAsia="de-DE"/>
             </w:rPr>
           </w:pPr>
-          <w:hyperlink w:anchor="_Toc354839739" w:history="1">
+          <w:hyperlink w:anchor="_Toc354847397" w:history="1">
             <w:r>
               <w:rPr>
                 <w:rStyle w:val="Hyperlink"/>
@@ -909,7 +943,7 @@
                 <w:noProof/>
                 <w:webHidden/>
               </w:rPr>
-              <w:instrText xml:space="preserve"> PAGEREF _Toc354839739 \h </w:instrText>
+              <w:instrText xml:space="preserve"> PAGEREF _Toc354847397 \h </w:instrText>
             </w:r>
             <w:r>
               <w:rPr>
@@ -952,13 +986,13 @@
               <w:lang w:eastAsia="de-DE"/>
             </w:rPr>
           </w:pPr>
-          <w:hyperlink w:anchor="_Toc354839740" w:history="1">
+          <w:hyperlink w:anchor="_Toc354847398" w:history="1">
             <w:r>
               <w:rPr>
                 <w:rStyle w:val="Hyperlink"/>
                 <w:noProof/>
               </w:rPr>
-              <w:t>4.6 Funktion: Kontaktdaten abrufen aus der DB</w:t>
+              <w:t>4.6 Funktion: Kontaktdaten abrufen</w:t>
             </w:r>
             <w:r>
               <w:rPr>
@@ -979,7 +1013,7 @@
                 <w:noProof/>
                 <w:webHidden/>
               </w:rPr>
-              <w:instrText xml:space="preserve"> PAGEREF _Toc354839740 \h </w:instrText>
+              <w:instrText xml:space="preserve"> PAGEREF _Toc354847398 \h </w:instrText>
             </w:r>
             <w:r>
               <w:rPr>
@@ -999,7 +1033,7 @@
                 <w:noProof/>
                 <w:webHidden/>
               </w:rPr>
-              <w:t>7</w:t>
+              <w:t>6</w:t>
             </w:r>
             <w:r>
               <w:rPr>
@@ -1022,7 +1056,7 @@
               <w:lang w:eastAsia="de-DE"/>
             </w:rPr>
           </w:pPr>
-          <w:hyperlink w:anchor="_Toc354839741" w:history="1">
+          <w:hyperlink w:anchor="_Toc354847399" w:history="1">
             <w:r>
               <w:rPr>
                 <w:rStyle w:val="Hyperlink"/>
@@ -1049,7 +1083,7 @@
                 <w:noProof/>
                 <w:webHidden/>
               </w:rPr>
-              <w:instrText xml:space="preserve"> PAGEREF _Toc354839741 \h </w:instrText>
+              <w:instrText xml:space="preserve"> PAGEREF _Toc354847399 \h </w:instrText>
             </w:r>
             <w:r>
               <w:rPr>
@@ -1069,7 +1103,7 @@
                 <w:noProof/>
                 <w:webHidden/>
               </w:rPr>
-              <w:t>7</w:t>
+              <w:t>6</w:t>
             </w:r>
             <w:r>
               <w:rPr>
@@ -1092,7 +1126,7 @@
               <w:lang w:eastAsia="de-DE"/>
             </w:rPr>
           </w:pPr>
-          <w:hyperlink w:anchor="_Toc354839742" w:history="1">
+          <w:hyperlink w:anchor="_Toc354847400" w:history="1">
             <w:r>
               <w:rPr>
                 <w:rStyle w:val="Hyperlink"/>
@@ -1119,7 +1153,7 @@
                 <w:noProof/>
                 <w:webHidden/>
               </w:rPr>
-              <w:instrText xml:space="preserve"> PAGEREF _Toc354839742 \h </w:instrText>
+              <w:instrText xml:space="preserve"> PAGEREF _Toc354847400 \h </w:instrText>
             </w:r>
             <w:r>
               <w:rPr>
@@ -1139,7 +1173,7 @@
                 <w:noProof/>
                 <w:webHidden/>
               </w:rPr>
-              <w:t>7</w:t>
+              <w:t>6</w:t>
             </w:r>
             <w:r>
               <w:rPr>
@@ -1162,7 +1196,7 @@
               <w:lang w:eastAsia="de-DE"/>
             </w:rPr>
           </w:pPr>
-          <w:hyperlink w:anchor="_Toc354839743" w:history="1">
+          <w:hyperlink w:anchor="_Toc354847401" w:history="1">
             <w:r>
               <w:rPr>
                 <w:rStyle w:val="Hyperlink"/>
@@ -1189,7 +1223,7 @@
                 <w:noProof/>
                 <w:webHidden/>
               </w:rPr>
-              <w:instrText xml:space="preserve"> PAGEREF _Toc354839743 \h </w:instrText>
+              <w:instrText xml:space="preserve"> PAGEREF _Toc354847401 \h </w:instrText>
             </w:r>
             <w:r>
               <w:rPr>
@@ -1232,7 +1266,7 @@
               <w:lang w:eastAsia="de-DE"/>
             </w:rPr>
           </w:pPr>
-          <w:hyperlink w:anchor="_Toc354839744" w:history="1">
+          <w:hyperlink w:anchor="_Toc354847402" w:history="1">
             <w:r>
               <w:rPr>
                 <w:rStyle w:val="Hyperlink"/>
@@ -1259,7 +1293,7 @@
                 <w:noProof/>
                 <w:webHidden/>
               </w:rPr>
-              <w:instrText xml:space="preserve"> PAGEREF _Toc354839744 \h </w:instrText>
+              <w:instrText xml:space="preserve"> PAGEREF _Toc354847402 \h </w:instrText>
             </w:r>
             <w:r>
               <w:rPr>
@@ -1279,7 +1313,7 @@
                 <w:noProof/>
                 <w:webHidden/>
               </w:rPr>
-              <w:t>8</w:t>
+              <w:t>7</w:t>
             </w:r>
             <w:r>
               <w:rPr>
@@ -1302,7 +1336,7 @@
               <w:lang w:eastAsia="de-DE"/>
             </w:rPr>
           </w:pPr>
-          <w:hyperlink w:anchor="_Toc354839745" w:history="1">
+          <w:hyperlink w:anchor="_Toc354847403" w:history="1">
             <w:r>
               <w:rPr>
                 <w:rStyle w:val="Hyperlink"/>
@@ -1329,7 +1363,7 @@
                 <w:noProof/>
                 <w:webHidden/>
               </w:rPr>
-              <w:instrText xml:space="preserve"> PAGEREF _Toc354839745 \h </w:instrText>
+              <w:instrText xml:space="preserve"> PAGEREF _Toc354847403 \h </w:instrText>
             </w:r>
             <w:r>
               <w:rPr>
@@ -1349,7 +1383,7 @@
                 <w:noProof/>
                 <w:webHidden/>
               </w:rPr>
-              <w:t>8</w:t>
+              <w:t>7</w:t>
             </w:r>
             <w:r>
               <w:rPr>
@@ -1372,13 +1406,13 @@
               <w:lang w:eastAsia="de-DE"/>
             </w:rPr>
           </w:pPr>
-          <w:hyperlink w:anchor="_Toc354839746" w:history="1">
+          <w:hyperlink w:anchor="_Toc354847404" w:history="1">
             <w:r>
               <w:rPr>
                 <w:rStyle w:val="Hyperlink"/>
                 <w:noProof/>
               </w:rPr>
-              <w:t>4.12 Funktion: Angebot abrufen aus der DB</w:t>
+              <w:t>4.12 Funktion: Angebot abrufen</w:t>
             </w:r>
             <w:r>
               <w:rPr>
@@ -1399,7 +1433,7 @@
                 <w:noProof/>
                 <w:webHidden/>
               </w:rPr>
-              <w:instrText xml:space="preserve"> PAGEREF _Toc354839746 \h </w:instrText>
+              <w:instrText xml:space="preserve"> PAGEREF _Toc354847404 \h </w:instrText>
             </w:r>
             <w:r>
               <w:rPr>
@@ -1442,7 +1476,7 @@
               <w:lang w:eastAsia="de-DE"/>
             </w:rPr>
           </w:pPr>
-          <w:hyperlink w:anchor="_Toc354839747" w:history="1">
+          <w:hyperlink w:anchor="_Toc354847405" w:history="1">
             <w:r>
               <w:rPr>
                 <w:rStyle w:val="Hyperlink"/>
@@ -1469,7 +1503,7 @@
                 <w:noProof/>
                 <w:webHidden/>
               </w:rPr>
-              <w:instrText xml:space="preserve"> PAGEREF _Toc354839747 \h </w:instrText>
+              <w:instrText xml:space="preserve"> PAGEREF _Toc354847405 \h </w:instrText>
             </w:r>
             <w:r>
               <w:rPr>
@@ -1489,7 +1523,7 @@
                 <w:noProof/>
                 <w:webHidden/>
               </w:rPr>
-              <w:t>9</w:t>
+              <w:t>8</w:t>
             </w:r>
             <w:r>
               <w:rPr>
@@ -1512,7 +1546,7 @@
               <w:lang w:eastAsia="de-DE"/>
             </w:rPr>
           </w:pPr>
-          <w:hyperlink w:anchor="_Toc354839748" w:history="1">
+          <w:hyperlink w:anchor="_Toc354847406" w:history="1">
             <w:r>
               <w:rPr>
                 <w:rStyle w:val="Hyperlink"/>
@@ -1539,7 +1573,7 @@
                 <w:noProof/>
                 <w:webHidden/>
               </w:rPr>
-              <w:instrText xml:space="preserve"> PAGEREF _Toc354839748 \h </w:instrText>
+              <w:instrText xml:space="preserve"> PAGEREF _Toc354847406 \h </w:instrText>
             </w:r>
             <w:r>
               <w:rPr>
@@ -1559,7 +1593,7 @@
                 <w:noProof/>
                 <w:webHidden/>
               </w:rPr>
-              <w:t>9</w:t>
+              <w:t>8</w:t>
             </w:r>
             <w:r>
               <w:rPr>
@@ -1582,7 +1616,7 @@
               <w:lang w:eastAsia="de-DE"/>
             </w:rPr>
           </w:pPr>
-          <w:hyperlink w:anchor="_Toc354839749" w:history="1">
+          <w:hyperlink w:anchor="_Toc354847407" w:history="1">
             <w:r>
               <w:rPr>
                 <w:rStyle w:val="Hyperlink"/>
@@ -1609,7 +1643,7 @@
                 <w:noProof/>
                 <w:webHidden/>
               </w:rPr>
-              <w:instrText xml:space="preserve"> PAGEREF _Toc354839749 \h </w:instrText>
+              <w:instrText xml:space="preserve"> PAGEREF _Toc354847407 \h </w:instrText>
             </w:r>
             <w:r>
               <w:rPr>
@@ -1652,7 +1686,7 @@
               <w:lang w:eastAsia="de-DE"/>
             </w:rPr>
           </w:pPr>
-          <w:hyperlink w:anchor="_Toc354839750" w:history="1">
+          <w:hyperlink w:anchor="_Toc354847408" w:history="1">
             <w:r>
               <w:rPr>
                 <w:rStyle w:val="Hyperlink"/>
@@ -1679,7 +1713,7 @@
                 <w:noProof/>
                 <w:webHidden/>
               </w:rPr>
-              <w:instrText xml:space="preserve"> PAGEREF _Toc354839750 \h </w:instrText>
+              <w:instrText xml:space="preserve"> PAGEREF _Toc354847408 \h </w:instrText>
             </w:r>
             <w:r>
               <w:rPr>
@@ -1722,7 +1756,7 @@
               <w:lang w:eastAsia="de-DE"/>
             </w:rPr>
           </w:pPr>
-          <w:hyperlink w:anchor="_Toc354839751" w:history="1">
+          <w:hyperlink w:anchor="_Toc354847409" w:history="1">
             <w:r>
               <w:rPr>
                 <w:rStyle w:val="Hyperlink"/>
@@ -1749,7 +1783,7 @@
                 <w:noProof/>
                 <w:webHidden/>
               </w:rPr>
-              <w:instrText xml:space="preserve"> PAGEREF _Toc354839751 \h </w:instrText>
+              <w:instrText xml:space="preserve"> PAGEREF _Toc354847409 \h </w:instrText>
             </w:r>
             <w:r>
               <w:rPr>
@@ -1769,7 +1803,7 @@
                 <w:noProof/>
                 <w:webHidden/>
               </w:rPr>
-              <w:t>10</w:t>
+              <w:t>9</w:t>
             </w:r>
             <w:r>
               <w:rPr>
@@ -1792,7 +1826,7 @@
               <w:lang w:eastAsia="de-DE"/>
             </w:rPr>
           </w:pPr>
-          <w:hyperlink w:anchor="_Toc354839752" w:history="1">
+          <w:hyperlink w:anchor="_Toc354847410" w:history="1">
             <w:r>
               <w:rPr>
                 <w:rStyle w:val="Hyperlink"/>
@@ -1819,7 +1853,7 @@
                 <w:noProof/>
                 <w:webHidden/>
               </w:rPr>
-              <w:instrText xml:space="preserve"> PAGEREF _Toc354839752 \h </w:instrText>
+              <w:instrText xml:space="preserve"> PAGEREF _Toc354847410 \h </w:instrText>
             </w:r>
             <w:r>
               <w:rPr>
@@ -1839,7 +1873,7 @@
                 <w:noProof/>
                 <w:webHidden/>
               </w:rPr>
-              <w:t>10</w:t>
+              <w:t>9</w:t>
             </w:r>
             <w:r>
               <w:rPr>
@@ -1862,7 +1896,7 @@
               <w:lang w:eastAsia="de-DE"/>
             </w:rPr>
           </w:pPr>
-          <w:hyperlink w:anchor="_Toc354839753" w:history="1">
+          <w:hyperlink w:anchor="_Toc354847411" w:history="1">
             <w:r>
               <w:rPr>
                 <w:rStyle w:val="Hyperlink"/>
@@ -1889,7 +1923,7 @@
                 <w:noProof/>
                 <w:webHidden/>
               </w:rPr>
-              <w:instrText xml:space="preserve"> PAGEREF _Toc354839753 \h </w:instrText>
+              <w:instrText xml:space="preserve"> PAGEREF _Toc354847411 \h </w:instrText>
             </w:r>
             <w:r>
               <w:rPr>
@@ -1932,7 +1966,7 @@
               <w:lang w:eastAsia="de-DE"/>
             </w:rPr>
           </w:pPr>
-          <w:hyperlink w:anchor="_Toc354839754" w:history="1">
+          <w:hyperlink w:anchor="_Toc354847412" w:history="1">
             <w:r>
               <w:rPr>
                 <w:rStyle w:val="Hyperlink"/>
@@ -1959,7 +1993,7 @@
                 <w:noProof/>
                 <w:webHidden/>
               </w:rPr>
-              <w:instrText xml:space="preserve"> PAGEREF _Toc354839754 \h </w:instrText>
+              <w:instrText xml:space="preserve"> PAGEREF _Toc354847412 \h </w:instrText>
             </w:r>
             <w:r>
               <w:rPr>
@@ -2002,7 +2036,7 @@
               <w:lang w:eastAsia="de-DE"/>
             </w:rPr>
           </w:pPr>
-          <w:hyperlink w:anchor="_Toc354839755" w:history="1">
+          <w:hyperlink w:anchor="_Toc354847413" w:history="1">
             <w:r>
               <w:rPr>
                 <w:rStyle w:val="Hyperlink"/>
@@ -2029,7 +2063,7 @@
                 <w:noProof/>
                 <w:webHidden/>
               </w:rPr>
-              <w:instrText xml:space="preserve"> PAGEREF _Toc354839755 \h </w:instrText>
+              <w:instrText xml:space="preserve"> PAGEREF _Toc354847413 \h </w:instrText>
             </w:r>
             <w:r>
               <w:rPr>
@@ -2049,7 +2083,7 @@
                 <w:noProof/>
                 <w:webHidden/>
               </w:rPr>
-              <w:t>11</w:t>
+              <w:t>10</w:t>
             </w:r>
             <w:r>
               <w:rPr>
@@ -2072,7 +2106,7 @@
               <w:lang w:eastAsia="de-DE"/>
             </w:rPr>
           </w:pPr>
-          <w:hyperlink w:anchor="_Toc354839756" w:history="1">
+          <w:hyperlink w:anchor="_Toc354847414" w:history="1">
             <w:r>
               <w:rPr>
                 <w:rStyle w:val="Hyperlink"/>
@@ -2099,7 +2133,7 @@
                 <w:noProof/>
                 <w:webHidden/>
               </w:rPr>
-              <w:instrText xml:space="preserve"> PAGEREF _Toc354839756 \h </w:instrText>
+              <w:instrText xml:space="preserve"> PAGEREF _Toc354847414 \h </w:instrText>
             </w:r>
             <w:r>
               <w:rPr>
@@ -2119,7 +2153,7 @@
                 <w:noProof/>
                 <w:webHidden/>
               </w:rPr>
-              <w:t>12</w:t>
+              <w:t>11</w:t>
             </w:r>
             <w:r>
               <w:rPr>
@@ -2142,7 +2176,7 @@
               <w:lang w:eastAsia="de-DE"/>
             </w:rPr>
           </w:pPr>
-          <w:hyperlink w:anchor="_Toc354839757" w:history="1">
+          <w:hyperlink w:anchor="_Toc354847415" w:history="1">
             <w:r>
               <w:rPr>
                 <w:rStyle w:val="Hyperlink"/>
@@ -2169,7 +2203,7 @@
                 <w:noProof/>
                 <w:webHidden/>
               </w:rPr>
-              <w:instrText xml:space="preserve"> PAGEREF _Toc354839757 \h </w:instrText>
+              <w:instrText xml:space="preserve"> PAGEREF _Toc354847415 \h </w:instrText>
             </w:r>
             <w:r>
               <w:rPr>
@@ -2189,7 +2223,7 @@
                 <w:noProof/>
                 <w:webHidden/>
               </w:rPr>
-              <w:t>12</w:t>
+              <w:t>11</w:t>
             </w:r>
             <w:r>
               <w:rPr>
@@ -2212,7 +2246,7 @@
               <w:lang w:eastAsia="de-DE"/>
             </w:rPr>
           </w:pPr>
-          <w:hyperlink w:anchor="_Toc354839758" w:history="1">
+          <w:hyperlink w:anchor="_Toc354847416" w:history="1">
             <w:r>
               <w:rPr>
                 <w:rStyle w:val="Hyperlink"/>
@@ -2239,7 +2273,7 @@
                 <w:noProof/>
                 <w:webHidden/>
               </w:rPr>
-              <w:instrText xml:space="preserve"> PAGEREF _Toc354839758 \h </w:instrText>
+              <w:instrText xml:space="preserve"> PAGEREF _Toc354847416 \h </w:instrText>
             </w:r>
             <w:r>
               <w:rPr>
@@ -2259,7 +2293,7 @@
                 <w:noProof/>
                 <w:webHidden/>
               </w:rPr>
-              <w:t>12</w:t>
+              <w:t>11</w:t>
             </w:r>
             <w:r>
               <w:rPr>
@@ -2282,7 +2316,7 @@
               <w:lang w:eastAsia="de-DE"/>
             </w:rPr>
           </w:pPr>
-          <w:hyperlink w:anchor="_Toc354839759" w:history="1">
+          <w:hyperlink w:anchor="_Toc354847417" w:history="1">
             <w:r>
               <w:rPr>
                 <w:rStyle w:val="Hyperlink"/>
@@ -2309,7 +2343,7 @@
                 <w:noProof/>
                 <w:webHidden/>
               </w:rPr>
-              <w:instrText xml:space="preserve"> PAGEREF _Toc354839759 \h </w:instrText>
+              <w:instrText xml:space="preserve"> PAGEREF _Toc354847417 \h </w:instrText>
             </w:r>
             <w:r>
               <w:rPr>
@@ -2329,7 +2363,7 @@
                 <w:noProof/>
                 <w:webHidden/>
               </w:rPr>
-              <w:t>12</w:t>
+              <w:t>11</w:t>
             </w:r>
             <w:r>
               <w:rPr>
@@ -2352,7 +2386,7 @@
               <w:lang w:eastAsia="de-DE"/>
             </w:rPr>
           </w:pPr>
-          <w:hyperlink w:anchor="_Toc354839760" w:history="1">
+          <w:hyperlink w:anchor="_Toc354847418" w:history="1">
             <w:r>
               <w:rPr>
                 <w:rStyle w:val="Hyperlink"/>
@@ -2379,7 +2413,7 @@
                 <w:noProof/>
                 <w:webHidden/>
               </w:rPr>
-              <w:instrText xml:space="preserve"> PAGEREF _Toc354839760 \h </w:instrText>
+              <w:instrText xml:space="preserve"> PAGEREF _Toc354847418 \h </w:instrText>
             </w:r>
             <w:r>
               <w:rPr>
@@ -2399,7 +2433,7 @@
                 <w:noProof/>
                 <w:webHidden/>
               </w:rPr>
-              <w:t>12</w:t>
+              <w:t>11</w:t>
             </w:r>
             <w:r>
               <w:rPr>
@@ -2422,7 +2456,7 @@
               <w:lang w:eastAsia="de-DE"/>
             </w:rPr>
           </w:pPr>
-          <w:hyperlink w:anchor="_Toc354839761" w:history="1">
+          <w:hyperlink w:anchor="_Toc354847419" w:history="1">
             <w:r>
               <w:rPr>
                 <w:rStyle w:val="Hyperlink"/>
@@ -2449,7 +2483,7 @@
                 <w:noProof/>
                 <w:webHidden/>
               </w:rPr>
-              <w:instrText xml:space="preserve"> PAGEREF _Toc354839761 \h </w:instrText>
+              <w:instrText xml:space="preserve"> PAGEREF _Toc354847419 \h </w:instrText>
             </w:r>
             <w:r>
               <w:rPr>
@@ -2469,7 +2503,7 @@
                 <w:noProof/>
                 <w:webHidden/>
               </w:rPr>
-              <w:t>13</w:t>
+              <w:t>12</w:t>
             </w:r>
             <w:r>
               <w:rPr>
@@ -2492,7 +2526,7 @@
               <w:lang w:eastAsia="de-DE"/>
             </w:rPr>
           </w:pPr>
-          <w:hyperlink w:anchor="_Toc354839762" w:history="1">
+          <w:hyperlink w:anchor="_Toc354847420" w:history="1">
             <w:r>
               <w:rPr>
                 <w:rStyle w:val="Hyperlink"/>
@@ -2519,7 +2553,7 @@
                 <w:noProof/>
                 <w:webHidden/>
               </w:rPr>
-              <w:instrText xml:space="preserve"> PAGEREF _Toc354839762 \h </w:instrText>
+              <w:instrText xml:space="preserve"> PAGEREF _Toc354847420 \h </w:instrText>
             </w:r>
             <w:r>
               <w:rPr>
@@ -2539,7 +2573,7 @@
                 <w:noProof/>
                 <w:webHidden/>
               </w:rPr>
-              <w:t>13</w:t>
+              <w:t>12</w:t>
             </w:r>
             <w:r>
               <w:rPr>
@@ -2562,7 +2596,7 @@
               <w:lang w:eastAsia="de-DE"/>
             </w:rPr>
           </w:pPr>
-          <w:hyperlink w:anchor="_Toc354839763" w:history="1">
+          <w:hyperlink w:anchor="_Toc354847421" w:history="1">
             <w:r>
               <w:rPr>
                 <w:rStyle w:val="Hyperlink"/>
@@ -2589,7 +2623,7 @@
                 <w:noProof/>
                 <w:webHidden/>
               </w:rPr>
-              <w:instrText xml:space="preserve"> PAGEREF _Toc354839763 \h </w:instrText>
+              <w:instrText xml:space="preserve"> PAGEREF _Toc354847421 \h </w:instrText>
             </w:r>
             <w:r>
               <w:rPr>
@@ -2609,7 +2643,7 @@
                 <w:noProof/>
                 <w:webHidden/>
               </w:rPr>
-              <w:t>13</w:t>
+              <w:t>12</w:t>
             </w:r>
             <w:r>
               <w:rPr>
@@ -2632,7 +2666,7 @@
               <w:lang w:eastAsia="de-DE"/>
             </w:rPr>
           </w:pPr>
-          <w:hyperlink w:anchor="_Toc354839764" w:history="1">
+          <w:hyperlink w:anchor="_Toc354847422" w:history="1">
             <w:r>
               <w:rPr>
                 <w:rStyle w:val="Hyperlink"/>
@@ -2659,7 +2693,7 @@
                 <w:noProof/>
                 <w:webHidden/>
               </w:rPr>
-              <w:instrText xml:space="preserve"> PAGEREF _Toc354839764 \h </w:instrText>
+              <w:instrText xml:space="preserve"> PAGEREF _Toc354847422 \h </w:instrText>
             </w:r>
             <w:r>
               <w:rPr>
@@ -2702,7 +2736,7 @@
               <w:lang w:eastAsia="de-DE"/>
             </w:rPr>
           </w:pPr>
-          <w:hyperlink w:anchor="_Toc354839765" w:history="1">
+          <w:hyperlink w:anchor="_Toc354847423" w:history="1">
             <w:r>
               <w:rPr>
                 <w:rStyle w:val="Hyperlink"/>
@@ -2729,7 +2763,7 @@
                 <w:noProof/>
                 <w:webHidden/>
               </w:rPr>
-              <w:instrText xml:space="preserve"> PAGEREF _Toc354839765 \h </w:instrText>
+              <w:instrText xml:space="preserve"> PAGEREF _Toc354847423 \h </w:instrText>
             </w:r>
             <w:r>
               <w:rPr>
@@ -2749,7 +2783,7 @@
                 <w:noProof/>
                 <w:webHidden/>
               </w:rPr>
-              <w:t>14</w:t>
+              <w:t>13</w:t>
             </w:r>
             <w:r>
               <w:rPr>
@@ -2772,7 +2806,7 @@
               <w:lang w:eastAsia="de-DE"/>
             </w:rPr>
           </w:pPr>
-          <w:hyperlink w:anchor="_Toc354839766" w:history="1">
+          <w:hyperlink w:anchor="_Toc354847424" w:history="1">
             <w:r>
               <w:rPr>
                 <w:rStyle w:val="Hyperlink"/>
@@ -2799,7 +2833,7 @@
                 <w:noProof/>
                 <w:webHidden/>
               </w:rPr>
-              <w:instrText xml:space="preserve"> PAGEREF _Toc354839766 \h </w:instrText>
+              <w:instrText xml:space="preserve"> PAGEREF _Toc354847424 \h </w:instrText>
             </w:r>
             <w:r>
               <w:rPr>
@@ -2842,7 +2876,7 @@
               <w:lang w:eastAsia="de-DE"/>
             </w:rPr>
           </w:pPr>
-          <w:hyperlink w:anchor="_Toc354839767" w:history="1">
+          <w:hyperlink w:anchor="_Toc354847425" w:history="1">
             <w:r>
               <w:rPr>
                 <w:rStyle w:val="Hyperlink"/>
@@ -2869,7 +2903,7 @@
                 <w:noProof/>
                 <w:webHidden/>
               </w:rPr>
-              <w:instrText xml:space="preserve"> PAGEREF _Toc354839767 \h </w:instrText>
+              <w:instrText xml:space="preserve"> PAGEREF _Toc354847425 \h </w:instrText>
             </w:r>
             <w:r>
               <w:rPr>
@@ -2912,7 +2946,7 @@
               <w:lang w:eastAsia="de-DE"/>
             </w:rPr>
           </w:pPr>
-          <w:hyperlink w:anchor="_Toc354839768" w:history="1">
+          <w:hyperlink w:anchor="_Toc354847426" w:history="1">
             <w:r>
               <w:rPr>
                 <w:rStyle w:val="Hyperlink"/>
@@ -2939,7 +2973,7 @@
                 <w:noProof/>
                 <w:webHidden/>
               </w:rPr>
-              <w:instrText xml:space="preserve"> PAGEREF _Toc354839768 \h </w:instrText>
+              <w:instrText xml:space="preserve"> PAGEREF _Toc354847426 \h </w:instrText>
             </w:r>
             <w:r>
               <w:rPr>
@@ -3013,7 +3047,7 @@
       <w:pPr>
         <w:pStyle w:val="berschrift1"/>
       </w:pPr>
-      <w:bookmarkStart w:id="0" w:name="_Toc354839731"/>
+      <w:bookmarkStart w:id="0" w:name="_Toc354847389"/>
       <w:r>
         <w:lastRenderedPageBreak/>
         <w:t xml:space="preserve">1. </w:t>
@@ -3039,7 +3073,20 @@
         <w:rPr>
           <w:rFonts w:ascii="Arial" w:hAnsi="Arial" w:cs="Arial"/>
         </w:rPr>
-        <w:t>Die Software soll den webbasierten Vertrieb von eigenen Artikeln ermöglichen. Das Sortiment soll sich je nach Verkäufer unterscheiden können. Die Benutzung soll im Wesentlichen die Verwaltung und Nutzung von Internetauktionsplattformen verbessern.</w:t>
+        <w:t>Die Software</w:t>
+      </w:r>
+      <w:r>
+        <w:rPr>
+          <w:rFonts w:ascii="Arial" w:hAnsi="Arial" w:cs="Arial"/>
+          <w:vertAlign w:val="superscript"/>
+        </w:rPr>
+        <w:t>3</w:t>
+      </w:r>
+      <w:r>
+        <w:rPr>
+          <w:rFonts w:ascii="Arial" w:hAnsi="Arial" w:cs="Arial"/>
+        </w:rPr>
+        <w:t xml:space="preserve"> soll den webbasierten Vertrieb von eigenen Artikeln ermöglichen. Das Sortiment soll sich je nach Verkäufer unterscheiden können. Die Benutzung soll im Wesentlichen die Verwaltung und Nutzung von Internetauktionsplattformen verbessern.</w:t>
       </w:r>
     </w:p>
     <w:p>
@@ -3054,7 +3101,7 @@
       <w:pPr>
         <w:pStyle w:val="berschrift1"/>
       </w:pPr>
-      <w:bookmarkStart w:id="1" w:name="_Toc354839732"/>
+      <w:bookmarkStart w:id="1" w:name="_Toc354847390"/>
       <w:r>
         <w:t xml:space="preserve">2. </w:t>
       </w:r>
@@ -3084,12 +3131,36 @@
         <w:rPr>
           <w:rFonts w:ascii="Arial" w:hAnsi="Arial" w:cs="Arial"/>
         </w:rPr>
-        <w:t>Das Produkt dient der Verwaltung von Auktionen von eigenen Büchern, CDs, DVDs und Ähnlichem. Die Verwaltung und Analyse der Angebotenen Artikel soll dabei vereinfacht werden. Momentan erfolgt die Organisation mit einer Tabellenverwaltung, durch das Programm soll der Vorgang der Organisation beschleunigt werden, ebenso können nun mehrere Nutzer gleic</w:t>
+        <w:t>Das Produkt dient der Verwaltung von Auktionen von eigenen Büchern, CDs, DVDs und Ähnlichem. Die Verwaltung und Analyse der Angebotenen Artikel soll dabei vereinfacht werden. Momentan erfolgt die Organisation mit einer Tabellenverwaltung, durch d</w:t>
       </w:r>
       <w:r>
         <w:rPr>
           <w:rFonts w:ascii="Arial" w:hAnsi="Arial" w:cs="Arial"/>
         </w:rPr>
+        <w:t>ie</w:t>
+      </w:r>
+      <w:r>
+        <w:rPr>
+          <w:rFonts w:ascii="Arial" w:hAnsi="Arial" w:cs="Arial"/>
+        </w:rPr>
+        <w:t xml:space="preserve"> </w:t>
+      </w:r>
+      <w:r>
+        <w:rPr>
+          <w:rFonts w:ascii="Arial" w:hAnsi="Arial" w:cs="Arial"/>
+        </w:rPr>
+        <w:t>Software</w:t>
+      </w:r>
+      <w:r>
+        <w:rPr>
+          <w:rFonts w:ascii="Arial" w:hAnsi="Arial" w:cs="Arial"/>
+        </w:rPr>
+        <w:t xml:space="preserve"> soll der Vorgang der Organisation beschleunigt werden, ebenso können nun mehrere Nutzer gleic</w:t>
+      </w:r>
+      <w:r>
+        <w:rPr>
+          <w:rFonts w:ascii="Arial" w:hAnsi="Arial" w:cs="Arial"/>
+        </w:rPr>
         <w:t>h</w:t>
       </w:r>
       <w:r>
@@ -3098,7 +3169,6 @@
         </w:rPr>
         <w:t xml:space="preserve">zeitig ein unterschiedliches Sortiment haben. </w:t>
       </w:r>
-      <w:bookmarkStart w:id="3" w:name="_Toc354839733"/>
     </w:p>
     <w:p>
       <w:pPr>
@@ -3115,6 +3185,7 @@
           <w:rStyle w:val="berschrift1Zchn"/>
         </w:rPr>
       </w:pPr>
+      <w:bookmarkStart w:id="3" w:name="_Toc354847391"/>
       <w:r>
         <w:rPr>
           <w:rStyle w:val="berschrift1Zchn"/>
@@ -3215,7 +3286,7 @@
         <w:pStyle w:val="berschrift1"/>
         <w:contextualSpacing/>
       </w:pPr>
-      <w:bookmarkStart w:id="4" w:name="_Toc354839734"/>
+      <w:bookmarkStart w:id="4" w:name="_Toc354847392"/>
       <w:r>
         <w:lastRenderedPageBreak/>
         <w:t xml:space="preserve">4. </w:t>
@@ -3236,7 +3307,7 @@
         <w:contextualSpacing/>
       </w:pPr>
       <w:bookmarkStart w:id="5" w:name="_Toc354234181"/>
-      <w:bookmarkStart w:id="6" w:name="_Toc354839735"/>
+      <w:bookmarkStart w:id="6" w:name="_Toc354847393"/>
       <w:r>
         <w:t xml:space="preserve">4.1 </w:t>
       </w:r>
@@ -3245,6 +3316,12 @@
       </w:r>
       <w:bookmarkEnd w:id="5"/>
       <w:bookmarkEnd w:id="6"/>
+      <w:r>
+        <w:rPr>
+          <w:vertAlign w:val="superscript"/>
+        </w:rPr>
+        <w:t>4</w:t>
+      </w:r>
     </w:p>
     <w:tbl>
       <w:tblPr>
@@ -3552,7 +3629,7 @@
         <w:contextualSpacing/>
       </w:pPr>
       <w:bookmarkStart w:id="7" w:name="_Toc354234182"/>
-      <w:bookmarkStart w:id="8" w:name="_Toc354839736"/>
+      <w:bookmarkStart w:id="8" w:name="_Toc354847394"/>
       <w:r>
         <w:t>4.</w:t>
       </w:r>
@@ -3857,7 +3934,7 @@
         <w:contextualSpacing/>
       </w:pPr>
       <w:bookmarkStart w:id="9" w:name="_Toc354234183"/>
-      <w:bookmarkStart w:id="10" w:name="_Toc354839737"/>
+      <w:bookmarkStart w:id="10" w:name="_Toc354847395"/>
       <w:r>
         <w:t>4.</w:t>
       </w:r>
@@ -4142,7 +4219,7 @@
         <w:contextualSpacing/>
       </w:pPr>
       <w:bookmarkStart w:id="11" w:name="_Toc354234184"/>
-      <w:bookmarkStart w:id="12" w:name="_Toc354839738"/>
+      <w:bookmarkStart w:id="12" w:name="_Toc354847396"/>
       <w:r>
         <w:t>4.</w:t>
       </w:r>
@@ -4463,7 +4540,7 @@
         <w:contextualSpacing/>
       </w:pPr>
       <w:bookmarkStart w:id="13" w:name="_Toc354234185"/>
-      <w:bookmarkStart w:id="14" w:name="_Toc354839739"/>
+      <w:bookmarkStart w:id="14" w:name="_Toc354847397"/>
       <w:r>
         <w:lastRenderedPageBreak/>
         <w:t>4.</w:t>
@@ -4570,7 +4647,20 @@
               <w:rPr>
                 <w:i/>
               </w:rPr>
-              <w:t xml:space="preserve">AngebotID, Gesamtpreis (aus Einzelpreis * Anzahl + Lieferkosten) , Kontakt des Käufers,  Kaufdatum </w:t>
+              <w:t>AngebotID</w:t>
+            </w:r>
+            <w:r>
+              <w:rPr>
+                <w:i/>
+                <w:vertAlign w:val="superscript"/>
+              </w:rPr>
+              <w:t>5</w:t>
+            </w:r>
+            <w:r>
+              <w:rPr>
+                <w:i/>
+              </w:rPr>
+              <w:t xml:space="preserve">, Gesamtpreis (aus Einzelpreis * Anzahl + Lieferkosten) , Kontakt des Käufers,  Kaufdatum </w:t>
             </w:r>
             <w:r>
               <w:t>)</w:t>
@@ -4775,7 +4865,7 @@
         <w:contextualSpacing/>
       </w:pPr>
       <w:bookmarkStart w:id="15" w:name="_Toc354234186"/>
-      <w:bookmarkStart w:id="16" w:name="_Toc354839740"/>
+      <w:bookmarkStart w:id="16" w:name="_Toc354847398"/>
       <w:r>
         <w:t>4.</w:t>
       </w:r>
@@ -4786,7 +4876,7 @@
         <w:t xml:space="preserve"> </w:t>
       </w:r>
       <w:r>
-        <w:t>Funktion: Kontaktdaten abrufen aus der DB</w:t>
+        <w:t>Funktion: Kontaktdaten abrufen</w:t>
       </w:r>
       <w:bookmarkEnd w:id="15"/>
       <w:bookmarkEnd w:id="16"/>
@@ -5063,7 +5153,7 @@
         <w:contextualSpacing/>
       </w:pPr>
       <w:bookmarkStart w:id="17" w:name="_Toc354234187"/>
-      <w:bookmarkStart w:id="18" w:name="_Toc354839741"/>
+      <w:bookmarkStart w:id="18" w:name="_Toc354847399"/>
       <w:r>
         <w:t>4.</w:t>
       </w:r>
@@ -5385,7 +5475,7 @@
         <w:contextualSpacing/>
       </w:pPr>
       <w:bookmarkStart w:id="19" w:name="_Toc354234188"/>
-      <w:bookmarkStart w:id="20" w:name="_Toc354839742"/>
+      <w:bookmarkStart w:id="20" w:name="_Toc354847400"/>
       <w:r>
         <w:t>4.</w:t>
       </w:r>
@@ -5706,7 +5796,7 @@
         <w:contextualSpacing/>
       </w:pPr>
       <w:bookmarkStart w:id="21" w:name="_Toc354234189"/>
-      <w:bookmarkStart w:id="22" w:name="_Toc354839743"/>
+      <w:bookmarkStart w:id="22" w:name="_Toc354847401"/>
       <w:r>
         <w:lastRenderedPageBreak/>
         <w:t>4.</w:t>
@@ -6017,7 +6107,16 @@
               <w:contextualSpacing/>
             </w:pPr>
             <w:r>
-              <w:t>Kontakt enthält Fehlerhafte Daten -&gt; mit Hilfe von try+catch Kontrolle und Vermeidung von Eingaben mit fehlerhaften Daten</w:t>
+              <w:t>Kontakt enthält Fehlerhafte Daten -&gt; mit Hilfe von try+catch</w:t>
+            </w:r>
+            <w:r>
+              <w:rPr>
+                <w:vertAlign w:val="superscript"/>
+              </w:rPr>
+              <w:t>6</w:t>
+            </w:r>
+            <w:r>
+              <w:t xml:space="preserve"> Kontrolle und Vermeidung von Eingaben mit fehlerhaften Daten</w:t>
             </w:r>
           </w:p>
           <w:p>
@@ -6043,7 +6142,7 @@
         <w:contextualSpacing/>
       </w:pPr>
       <w:bookmarkStart w:id="23" w:name="_Toc354234190"/>
-      <w:bookmarkStart w:id="24" w:name="_Toc354839744"/>
+      <w:bookmarkStart w:id="24" w:name="_Toc354847402"/>
       <w:r>
         <w:t>4.1</w:t>
       </w:r>
@@ -6331,7 +6430,7 @@
         <w:contextualSpacing/>
       </w:pPr>
       <w:bookmarkStart w:id="25" w:name="_Toc354234191"/>
-      <w:bookmarkStart w:id="26" w:name="_Toc354839745"/>
+      <w:bookmarkStart w:id="26" w:name="_Toc354847403"/>
       <w:r>
         <w:t>4.1</w:t>
       </w:r>
@@ -6653,7 +6752,6 @@
         <w:contextualSpacing/>
       </w:pPr>
       <w:bookmarkStart w:id="27" w:name="_Toc354234192"/>
-      <w:bookmarkStart w:id="28" w:name="_Toc354839746"/>
     </w:p>
     <w:p>
       <w:pPr>
@@ -6673,6 +6771,7 @@
         <w:pStyle w:val="berschrift2"/>
         <w:contextualSpacing/>
       </w:pPr>
+      <w:bookmarkStart w:id="28" w:name="_Toc354847404"/>
       <w:r>
         <w:lastRenderedPageBreak/>
         <w:t>4.1</w:t>
@@ -6684,7 +6783,7 @@
         <w:t xml:space="preserve"> </w:t>
       </w:r>
       <w:r>
-        <w:t>Funktion: Angebot abrufen aus der DB</w:t>
+        <w:t>Funktion: Angebot abrufen</w:t>
       </w:r>
       <w:bookmarkEnd w:id="27"/>
       <w:bookmarkEnd w:id="28"/>
@@ -6975,7 +7074,7 @@
         <w:contextualSpacing/>
       </w:pPr>
       <w:bookmarkStart w:id="29" w:name="_Toc354234193"/>
-      <w:bookmarkStart w:id="30" w:name="_Toc354839747"/>
+      <w:bookmarkStart w:id="30" w:name="_Toc354847405"/>
       <w:r>
         <w:t>4.1</w:t>
       </w:r>
@@ -7411,7 +7510,7 @@
         <w:contextualSpacing/>
       </w:pPr>
       <w:bookmarkStart w:id="31" w:name="_Toc354234194"/>
-      <w:bookmarkStart w:id="32" w:name="_Toc354839748"/>
+      <w:bookmarkStart w:id="32" w:name="_Toc354847406"/>
       <w:r>
         <w:t>4.1</w:t>
       </w:r>
@@ -7715,7 +7814,7 @@
         <w:contextualSpacing/>
       </w:pPr>
       <w:bookmarkStart w:id="33" w:name="_Toc354234195"/>
-      <w:bookmarkStart w:id="34" w:name="_Toc354839749"/>
+      <w:bookmarkStart w:id="34" w:name="_Toc354847407"/>
       <w:r>
         <w:lastRenderedPageBreak/>
         <w:t>4.1</w:t>
@@ -8018,7 +8117,7 @@
         <w:contextualSpacing/>
       </w:pPr>
       <w:bookmarkStart w:id="35" w:name="_Toc354234196"/>
-      <w:bookmarkStart w:id="36" w:name="_Toc354839750"/>
+      <w:bookmarkStart w:id="36" w:name="_Toc354847408"/>
       <w:r>
         <w:t>4.1</w:t>
       </w:r>
@@ -8323,7 +8422,7 @@
         <w:contextualSpacing/>
       </w:pPr>
       <w:bookmarkStart w:id="37" w:name="_Toc354234197"/>
-      <w:bookmarkStart w:id="38" w:name="_Toc354839751"/>
+      <w:bookmarkStart w:id="38" w:name="_Toc354847409"/>
       <w:r>
         <w:t>4.1</w:t>
       </w:r>
@@ -8644,7 +8743,7 @@
         <w:contextualSpacing/>
       </w:pPr>
       <w:bookmarkStart w:id="39" w:name="_Toc354234198"/>
-      <w:bookmarkStart w:id="40" w:name="_Toc354839752"/>
+      <w:bookmarkStart w:id="40" w:name="_Toc354847410"/>
       <w:r>
         <w:t>4.1</w:t>
       </w:r>
@@ -8966,7 +9065,6 @@
         <w:contextualSpacing/>
       </w:pPr>
       <w:bookmarkStart w:id="41" w:name="_Toc354234199"/>
-      <w:bookmarkStart w:id="42" w:name="_Toc354839753"/>
     </w:p>
     <w:p>
       <w:pPr>
@@ -8986,6 +9084,7 @@
         <w:pStyle w:val="berschrift2"/>
         <w:contextualSpacing/>
       </w:pPr>
+      <w:bookmarkStart w:id="42" w:name="_Toc354847411"/>
       <w:r>
         <w:lastRenderedPageBreak/>
         <w:t>4.</w:t>
@@ -9322,7 +9421,7 @@
         <w:contextualSpacing/>
       </w:pPr>
       <w:bookmarkStart w:id="43" w:name="_Toc354234200"/>
-      <w:bookmarkStart w:id="44" w:name="_Toc354839754"/>
+      <w:bookmarkStart w:id="44" w:name="_Toc354847412"/>
       <w:r>
         <w:t>4.2</w:t>
       </w:r>
@@ -9627,7 +9726,7 @@
         <w:contextualSpacing/>
       </w:pPr>
       <w:bookmarkStart w:id="45" w:name="_Toc354234201"/>
-      <w:bookmarkStart w:id="46" w:name="_Toc354839755"/>
+      <w:bookmarkStart w:id="46" w:name="_Toc354847413"/>
       <w:r>
         <w:t>4.2</w:t>
       </w:r>
@@ -9974,7 +10073,7 @@
         <w:pStyle w:val="berschrift1"/>
         <w:contextualSpacing/>
       </w:pPr>
-      <w:bookmarkStart w:id="47" w:name="_Toc354839756"/>
+      <w:bookmarkStart w:id="47" w:name="_Toc354847414"/>
       <w:r>
         <w:lastRenderedPageBreak/>
         <w:t xml:space="preserve">5. </w:t>
@@ -9994,7 +10093,7 @@
         <w:pStyle w:val="berschrift3"/>
         <w:contextualSpacing/>
       </w:pPr>
-      <w:bookmarkStart w:id="48" w:name="_Toc354839757"/>
+      <w:bookmarkStart w:id="48" w:name="_Toc354847415"/>
       <w:r>
         <w:t xml:space="preserve">5.1 </w:t>
       </w:r>
@@ -10064,11 +10163,15 @@
             <w:pPr>
               <w:contextualSpacing/>
             </w:pPr>
-            <w:proofErr w:type="spellStart"/>
             <w:r>
               <w:t>Int</w:t>
             </w:r>
-            <w:proofErr w:type="spellEnd"/>
+            <w:r>
+              <w:rPr>
+                <w:vertAlign w:val="superscript"/>
+              </w:rPr>
+              <w:t>7</w:t>
+            </w:r>
           </w:p>
         </w:tc>
         <w:tc>
@@ -10109,6 +10212,12 @@
             </w:pPr>
             <w:r>
               <w:t>String</w:t>
+            </w:r>
+            <w:r>
+              <w:rPr>
+                <w:vertAlign w:val="superscript"/>
+              </w:rPr>
+              <w:t>8</w:t>
             </w:r>
           </w:p>
         </w:tc>
@@ -10380,7 +10489,7 @@
         <w:pStyle w:val="berschrift2"/>
         <w:contextualSpacing/>
       </w:pPr>
-      <w:bookmarkStart w:id="49" w:name="_Toc354839758"/>
+      <w:bookmarkStart w:id="49" w:name="_Toc354847416"/>
       <w:r>
         <w:t xml:space="preserve">5.2 </w:t>
       </w:r>
@@ -10665,7 +10774,7 @@
         <w:pStyle w:val="berschrift2"/>
         <w:contextualSpacing/>
       </w:pPr>
-      <w:bookmarkStart w:id="50" w:name="_Toc354839759"/>
+      <w:bookmarkStart w:id="50" w:name="_Toc354847417"/>
       <w:r>
         <w:t xml:space="preserve">5.3 </w:t>
       </w:r>
@@ -11031,7 +11140,7 @@
         <w:pStyle w:val="berschrift2"/>
         <w:contextualSpacing/>
       </w:pPr>
-      <w:bookmarkStart w:id="51" w:name="_Toc354839760"/>
+      <w:bookmarkStart w:id="51" w:name="_Toc354847418"/>
       <w:r>
         <w:t xml:space="preserve">5.4 </w:t>
       </w:r>
@@ -11273,6 +11382,15 @@
             <w:pPr>
               <w:contextualSpacing/>
             </w:pPr>
+            <w:r>
+              <w:t>Date</w:t>
+            </w:r>
+            <w:r>
+              <w:rPr>
+                <w:vertAlign w:val="superscript"/>
+              </w:rPr>
+              <w:t>9</w:t>
+            </w:r>
           </w:p>
         </w:tc>
         <w:tc>
@@ -11283,6 +11401,11 @@
             <w:pPr>
               <w:contextualSpacing/>
             </w:pPr>
+            <w:proofErr w:type="spellStart"/>
+            <w:r>
+              <w:t>Release_date</w:t>
+            </w:r>
+            <w:proofErr w:type="spellEnd"/>
           </w:p>
         </w:tc>
         <w:tc>
@@ -11293,6 +11416,9 @@
             <w:pPr>
               <w:contextualSpacing/>
             </w:pPr>
+            <w:r>
+              <w:t>Erscheinungsdatum</w:t>
+            </w:r>
           </w:p>
         </w:tc>
       </w:tr>
@@ -11306,7 +11432,16 @@
               <w:contextualSpacing/>
             </w:pPr>
             <w:r>
-              <w:t>Date</w:t>
+              <w:t>F</w:t>
+            </w:r>
+            <w:r>
+              <w:t>loat</w:t>
+            </w:r>
+            <w:r>
+              <w:rPr>
+                <w:vertAlign w:val="superscript"/>
+              </w:rPr>
+              <w:t>10</w:t>
             </w:r>
           </w:p>
         </w:tc>
@@ -11318,9 +11453,47 @@
             <w:pPr>
               <w:contextualSpacing/>
             </w:pPr>
+            <w:r>
+              <w:t>Größe</w:t>
+            </w:r>
+          </w:p>
+        </w:tc>
+        <w:tc>
+          <w:tcPr>
+            <w:tcW w:w="3071" w:type="dxa"/>
+          </w:tcPr>
+          <w:p>
+            <w:pPr>
+              <w:contextualSpacing/>
+            </w:pPr>
+          </w:p>
+        </w:tc>
+      </w:tr>
+      <w:tr>
+        <w:tc>
+          <w:tcPr>
+            <w:tcW w:w="3070" w:type="dxa"/>
+          </w:tcPr>
+          <w:p>
+            <w:pPr>
+              <w:contextualSpacing/>
+            </w:pPr>
+            <w:r>
+              <w:t>String</w:t>
+            </w:r>
+          </w:p>
+        </w:tc>
+        <w:tc>
+          <w:tcPr>
+            <w:tcW w:w="3071" w:type="dxa"/>
+          </w:tcPr>
+          <w:p>
+            <w:pPr>
+              <w:contextualSpacing/>
+            </w:pPr>
             <w:proofErr w:type="spellStart"/>
             <w:r>
-              <w:t>Release_date</w:t>
+              <w:t>subtitles</w:t>
             </w:r>
             <w:proofErr w:type="spellEnd"/>
           </w:p>
@@ -11334,7 +11507,7 @@
               <w:contextualSpacing/>
             </w:pPr>
             <w:r>
-              <w:t>Erscheinungsdatum</w:t>
+              <w:t>Sprache der Untertitel</w:t>
             </w:r>
           </w:p>
         </w:tc>
@@ -11348,14 +11521,24 @@
             <w:pPr>
               <w:contextualSpacing/>
             </w:pPr>
+            <w:r>
+              <w:t>String</w:t>
+            </w:r>
+          </w:p>
+        </w:tc>
+        <w:tc>
+          <w:tcPr>
+            <w:tcW w:w="3071" w:type="dxa"/>
+          </w:tcPr>
+          <w:p>
+            <w:pPr>
+              <w:contextualSpacing/>
+            </w:pPr>
             <w:proofErr w:type="spellStart"/>
             <w:r>
-              <w:t>float</w:t>
+              <w:t>anleitung</w:t>
             </w:r>
             <w:proofErr w:type="spellEnd"/>
-            <w:r>
-              <w:t>[]</w:t>
-            </w:r>
           </w:p>
         </w:tc>
         <w:tc>
@@ -11366,8 +11549,20 @@
             <w:pPr>
               <w:contextualSpacing/>
             </w:pPr>
-            <w:r>
-              <w:t>Größe</w:t>
+          </w:p>
+        </w:tc>
+      </w:tr>
+      <w:tr>
+        <w:tc>
+          <w:tcPr>
+            <w:tcW w:w="3070" w:type="dxa"/>
+          </w:tcPr>
+          <w:p>
+            <w:pPr>
+              <w:contextualSpacing/>
+            </w:pPr>
+            <w:r>
+              <w:t>String</w:t>
             </w:r>
           </w:p>
         </w:tc>
@@ -11379,6 +11574,24 @@
             <w:pPr>
               <w:contextualSpacing/>
             </w:pPr>
+            <w:proofErr w:type="spellStart"/>
+            <w:r>
+              <w:t>Age_allowance</w:t>
+            </w:r>
+            <w:proofErr w:type="spellEnd"/>
+          </w:p>
+        </w:tc>
+        <w:tc>
+          <w:tcPr>
+            <w:tcW w:w="3071" w:type="dxa"/>
+          </w:tcPr>
+          <w:p>
+            <w:pPr>
+              <w:contextualSpacing/>
+            </w:pPr>
+            <w:r>
+              <w:t>Altersfreigabe</w:t>
+            </w:r>
           </w:p>
         </w:tc>
       </w:tr>
@@ -11406,7 +11619,7 @@
             </w:pPr>
             <w:proofErr w:type="spellStart"/>
             <w:r>
-              <w:t>subtitles</w:t>
+              <w:t>publisher</w:t>
             </w:r>
             <w:proofErr w:type="spellEnd"/>
           </w:p>
@@ -11420,164 +11633,28 @@
               <w:contextualSpacing/>
             </w:pPr>
             <w:r>
-              <w:t>Sprache der Untertitel</w:t>
-            </w:r>
-          </w:p>
-        </w:tc>
-      </w:tr>
-      <w:tr>
-        <w:tc>
-          <w:tcPr>
-            <w:tcW w:w="3070" w:type="dxa"/>
-          </w:tcPr>
-          <w:p>
-            <w:pPr>
-              <w:contextualSpacing/>
-            </w:pPr>
-            <w:r>
-              <w:t>String</w:t>
-            </w:r>
-          </w:p>
-        </w:tc>
-        <w:tc>
-          <w:tcPr>
-            <w:tcW w:w="3071" w:type="dxa"/>
-          </w:tcPr>
-          <w:p>
-            <w:pPr>
-              <w:contextualSpacing/>
-            </w:pPr>
+              <w:t xml:space="preserve">Veröffentlicht von  z.B. </w:t>
+            </w:r>
             <w:proofErr w:type="spellStart"/>
             <w:r>
-              <w:t>anleitung</w:t>
+              <w:t>square</w:t>
             </w:r>
             <w:proofErr w:type="spellEnd"/>
-          </w:p>
-        </w:tc>
-        <w:tc>
-          <w:tcPr>
-            <w:tcW w:w="3071" w:type="dxa"/>
-          </w:tcPr>
-          <w:p>
-            <w:pPr>
-              <w:contextualSpacing/>
-            </w:pPr>
-          </w:p>
-        </w:tc>
-      </w:tr>
-      <w:tr>
-        <w:tc>
-          <w:tcPr>
-            <w:tcW w:w="3070" w:type="dxa"/>
-          </w:tcPr>
-          <w:p>
-            <w:pPr>
-              <w:contextualSpacing/>
-            </w:pPr>
-            <w:r>
-              <w:t>String</w:t>
-            </w:r>
-          </w:p>
-        </w:tc>
-        <w:tc>
-          <w:tcPr>
-            <w:tcW w:w="3071" w:type="dxa"/>
-          </w:tcPr>
-          <w:p>
-            <w:pPr>
-              <w:contextualSpacing/>
-            </w:pPr>
-            <w:proofErr w:type="spellStart"/>
-            <w:r>
-              <w:t>Age_allowance</w:t>
-            </w:r>
-            <w:proofErr w:type="spellEnd"/>
-          </w:p>
-        </w:tc>
-        <w:tc>
-          <w:tcPr>
-            <w:tcW w:w="3071" w:type="dxa"/>
-          </w:tcPr>
-          <w:p>
-            <w:pPr>
-              <w:contextualSpacing/>
-            </w:pPr>
-            <w:r>
-              <w:t>Altersfreigabe</w:t>
-            </w:r>
-          </w:p>
-        </w:tc>
-      </w:tr>
-      <w:tr>
-        <w:tc>
-          <w:tcPr>
-            <w:tcW w:w="3070" w:type="dxa"/>
-          </w:tcPr>
-          <w:p>
-            <w:pPr>
-              <w:contextualSpacing/>
-            </w:pPr>
-            <w:r>
-              <w:t>String</w:t>
-            </w:r>
-          </w:p>
-        </w:tc>
-        <w:tc>
-          <w:tcPr>
-            <w:tcW w:w="3071" w:type="dxa"/>
-          </w:tcPr>
-          <w:p>
-            <w:pPr>
-              <w:contextualSpacing/>
-            </w:pPr>
-            <w:proofErr w:type="spellStart"/>
-            <w:r>
-              <w:t>publisher</w:t>
-            </w:r>
-            <w:proofErr w:type="spellEnd"/>
-          </w:p>
-        </w:tc>
-        <w:tc>
-          <w:tcPr>
-            <w:tcW w:w="3071" w:type="dxa"/>
-          </w:tcPr>
-          <w:p>
-            <w:pPr>
-              <w:contextualSpacing/>
-            </w:pPr>
-            <w:r>
-              <w:t xml:space="preserve">Veröffentlicht von  z.B. </w:t>
-            </w:r>
-            <w:proofErr w:type="spellStart"/>
-            <w:r>
-              <w:t>square</w:t>
-            </w:r>
-            <w:proofErr w:type="spellEnd"/>
             <w:r>
               <w:t xml:space="preserve"> </w:t>
             </w:r>
-            <w:proofErr w:type="spellStart"/>
-            <w:r>
-              <w:lastRenderedPageBreak/>
-              <w:t>enix</w:t>
-            </w:r>
-            <w:proofErr w:type="spellEnd"/>
           </w:p>
         </w:tc>
       </w:tr>
     </w:tbl>
-    <w:p>
-      <w:pPr>
-        <w:contextualSpacing/>
-      </w:pPr>
-    </w:p>
     <w:p>
       <w:pPr>
         <w:pStyle w:val="berschrift2"/>
         <w:contextualSpacing/>
       </w:pPr>
-      <w:bookmarkStart w:id="52" w:name="_Toc354839761"/>
-      <w:r>
+      <w:bookmarkStart w:id="52" w:name="_Toc354847419"/>
+      <w:r>
+        <w:lastRenderedPageBreak/>
         <w:t xml:space="preserve">5.5 </w:t>
       </w:r>
       <w:r>
@@ -11646,6 +11723,9 @@
             <w:pPr>
               <w:contextualSpacing/>
             </w:pPr>
+            <w:r>
+              <w:t>Interface</w:t>
+            </w:r>
           </w:p>
         </w:tc>
         <w:tc>
@@ -11675,7 +11755,7 @@
         <w:pStyle w:val="berschrift2"/>
         <w:contextualSpacing/>
       </w:pPr>
-      <w:bookmarkStart w:id="53" w:name="_Toc354839762"/>
+      <w:bookmarkStart w:id="53" w:name="_Toc354847420"/>
       <w:r>
         <w:t xml:space="preserve">5.6 </w:t>
       </w:r>
@@ -12145,7 +12225,7 @@
         <w:pStyle w:val="berschrift2"/>
         <w:contextualSpacing/>
       </w:pPr>
-      <w:bookmarkStart w:id="54" w:name="_Toc354839763"/>
+      <w:bookmarkStart w:id="54" w:name="_Toc354847421"/>
       <w:r>
         <w:t xml:space="preserve">5.7 </w:t>
       </w:r>
@@ -12597,7 +12677,16 @@
               <w:contextualSpacing/>
             </w:pPr>
             <w:r>
-              <w:t>URL zum Angebot beim Auktionshaus</w:t>
+              <w:t>URL</w:t>
+            </w:r>
+            <w:r>
+              <w:rPr>
+                <w:vertAlign w:val="superscript"/>
+              </w:rPr>
+              <w:t>11</w:t>
+            </w:r>
+            <w:r>
+              <w:t xml:space="preserve"> zum Angebot beim Auktionshaus</w:t>
             </w:r>
           </w:p>
         </w:tc>
@@ -12611,11 +12700,15 @@
             <w:pPr>
               <w:contextualSpacing/>
             </w:pPr>
-            <w:proofErr w:type="spellStart"/>
             <w:r>
               <w:t>Enum</w:t>
             </w:r>
-            <w:proofErr w:type="spellEnd"/>
+            <w:r>
+              <w:rPr>
+                <w:vertAlign w:val="superscript"/>
+              </w:rPr>
+              <w:t>12</w:t>
+            </w:r>
           </w:p>
         </w:tc>
         <w:tc>
@@ -12727,7 +12820,6 @@
           <w:szCs w:val="26"/>
         </w:rPr>
       </w:pPr>
-      <w:bookmarkStart w:id="55" w:name="_Toc354839764"/>
       <w:r>
         <w:br w:type="page"/>
       </w:r>
@@ -12737,6 +12829,7 @@
         <w:pStyle w:val="berschrift2"/>
         <w:contextualSpacing/>
       </w:pPr>
+      <w:bookmarkStart w:id="55" w:name="_Toc354847422"/>
       <w:r>
         <w:lastRenderedPageBreak/>
         <w:t xml:space="preserve">5.8 </w:t>
@@ -13061,7 +13154,16 @@
               <w:contextualSpacing/>
             </w:pPr>
             <w:r>
-              <w:t>NULL: Offen</w:t>
+              <w:t>NULL</w:t>
+            </w:r>
+            <w:r>
+              <w:rPr>
+                <w:vertAlign w:val="superscript"/>
+              </w:rPr>
+              <w:t>13</w:t>
+            </w:r>
+            <w:r>
+              <w:t>: Offen</w:t>
             </w:r>
           </w:p>
         </w:tc>
@@ -13075,11 +13177,21 @@
             <w:pPr>
               <w:contextualSpacing/>
             </w:pPr>
-            <w:proofErr w:type="spellStart"/>
             <w:r>
               <w:t>Bool</w:t>
             </w:r>
-            <w:proofErr w:type="spellEnd"/>
+            <w:r>
+              <w:rPr>
+                <w:vertAlign w:val="superscript"/>
+              </w:rPr>
+              <w:t>1</w:t>
+            </w:r>
+            <w:r>
+              <w:rPr>
+                <w:vertAlign w:val="superscript"/>
+              </w:rPr>
+              <w:t>4</w:t>
+            </w:r>
           </w:p>
         </w:tc>
         <w:tc>
@@ -13218,7 +13330,7 @@
         <w:pStyle w:val="berschrift2"/>
         <w:contextualSpacing/>
       </w:pPr>
-      <w:bookmarkStart w:id="56" w:name="_Toc354839765"/>
+      <w:bookmarkStart w:id="56" w:name="_Toc354847423"/>
       <w:r>
         <w:t xml:space="preserve">5.9 </w:t>
       </w:r>
@@ -13440,7 +13552,7 @@
         <w:pStyle w:val="berschrift1"/>
         <w:contextualSpacing/>
       </w:pPr>
-      <w:bookmarkStart w:id="57" w:name="_Toc354839766"/>
+      <w:bookmarkStart w:id="57" w:name="_Toc354847424"/>
       <w:r>
         <w:lastRenderedPageBreak/>
         <w:t xml:space="preserve">6. </w:t>
@@ -13472,21 +13584,19 @@
         <w:rPr>
           <w:rFonts w:ascii="Arial" w:hAnsi="Arial" w:cs="Arial"/>
         </w:rPr>
-        <w:t xml:space="preserve">/LL 10/Nutzer: Jeder Nutzer hat ein eigene </w:t>
-      </w:r>
-      <w:proofErr w:type="spellStart"/>
+        <w:t>/LL 10/Nutzer: Jeder Nutzer hat ein eigene Erkennungs</w:t>
+      </w:r>
       <w:r>
         <w:rPr>
           <w:rFonts w:ascii="Arial" w:hAnsi="Arial" w:cs="Arial"/>
         </w:rPr>
-        <w:t>ErkennungsID</w:t>
-      </w:r>
-      <w:proofErr w:type="spellEnd"/>
+        <w:t>-</w:t>
+      </w:r>
       <w:r>
         <w:rPr>
           <w:rFonts w:ascii="Arial" w:hAnsi="Arial" w:cs="Arial"/>
         </w:rPr>
-        <w:t>. Daten werden dadurch an die Nutzer gebunden.</w:t>
+        <w:t>ID. Daten werden dadurch an die Nutzer gebunden.</w:t>
       </w:r>
     </w:p>
     <w:p>
@@ -13510,47 +13620,47 @@
         </w:rPr>
         <w:t xml:space="preserve">/LL 20/Akkumulation: Bei fehlerhafter </w:t>
       </w:r>
-      <w:proofErr w:type="spellStart"/>
       <w:r>
         <w:rPr>
           <w:rFonts w:ascii="Arial" w:hAnsi="Arial" w:cs="Arial"/>
         </w:rPr>
-        <w:t>eingabe</w:t>
-      </w:r>
-      <w:proofErr w:type="spellEnd"/>
+        <w:t>E</w:t>
+      </w:r>
       <w:r>
         <w:rPr>
           <w:rFonts w:ascii="Arial" w:hAnsi="Arial" w:cs="Arial"/>
         </w:rPr>
-        <w:t xml:space="preserve"> erhält </w:t>
-      </w:r>
-      <w:proofErr w:type="spellStart"/>
+        <w:t xml:space="preserve">ingabe erhält </w:t>
+      </w:r>
       <w:r>
         <w:rPr>
           <w:rFonts w:ascii="Arial" w:hAnsi="Arial" w:cs="Arial"/>
         </w:rPr>
-        <w:t>nutzer</w:t>
-      </w:r>
-      <w:proofErr w:type="spellEnd"/>
+        <w:t>N</w:t>
+      </w:r>
       <w:r>
         <w:rPr>
           <w:rFonts w:ascii="Arial" w:hAnsi="Arial" w:cs="Arial"/>
         </w:rPr>
-        <w:t xml:space="preserve"> eine Liste aller </w:t>
-      </w:r>
-      <w:proofErr w:type="spellStart"/>
+        <w:t>utzer eine Liste aller eingege</w:t>
+      </w:r>
       <w:r>
         <w:rPr>
           <w:rFonts w:ascii="Arial" w:hAnsi="Arial" w:cs="Arial"/>
         </w:rPr>
-        <w:t>eingegbenen</w:t>
-      </w:r>
-      <w:proofErr w:type="spellEnd"/>
+        <w:t>be</w:t>
+      </w:r>
       <w:r>
         <w:rPr>
           <w:rFonts w:ascii="Arial" w:hAnsi="Arial" w:cs="Arial"/>
         </w:rPr>
-        <w:t xml:space="preserve"> Fehler</w:t>
+        <w:t>nen Fehler</w:t>
+      </w:r>
+      <w:r>
+        <w:rPr>
+          <w:rFonts w:ascii="Arial" w:hAnsi="Arial" w:cs="Arial"/>
+        </w:rPr>
+        <w:t>.</w:t>
       </w:r>
     </w:p>
     <w:p>
@@ -13572,35 +13682,49 @@
         <w:rPr>
           <w:rFonts w:ascii="Arial" w:hAnsi="Arial" w:cs="Arial"/>
         </w:rPr>
-        <w:t>/LL 30/</w:t>
-      </w:r>
-      <w:proofErr w:type="spellStart"/>
+        <w:t>/LL 30/Tol</w:t>
+      </w:r>
       <w:r>
         <w:rPr>
           <w:rFonts w:ascii="Arial" w:hAnsi="Arial" w:cs="Arial"/>
         </w:rPr>
-        <w:t>Tolaranz</w:t>
-      </w:r>
-      <w:proofErr w:type="spellEnd"/>
+        <w:t>e</w:t>
+      </w:r>
       <w:r>
         <w:rPr>
           <w:rFonts w:ascii="Arial" w:hAnsi="Arial" w:cs="Arial"/>
         </w:rPr>
-        <w:t xml:space="preserve">: Bei fehlerhaften Eingaben werden die Daten nicht aus den Feldern gelöscht so </w:t>
-      </w:r>
-      <w:proofErr w:type="spellStart"/>
+        <w:t>ranz: Bei fehlerhaften Eingaben werden die Daten nicht aus den Feldern gelöscht</w:t>
+      </w:r>
       <w:r>
         <w:rPr>
           <w:rFonts w:ascii="Arial" w:hAnsi="Arial" w:cs="Arial"/>
         </w:rPr>
-        <w:t>das</w:t>
-      </w:r>
-      <w:proofErr w:type="spellEnd"/>
+        <w:t>,</w:t>
+      </w:r>
       <w:r>
         <w:rPr>
           <w:rFonts w:ascii="Arial" w:hAnsi="Arial" w:cs="Arial"/>
         </w:rPr>
+        <w:t xml:space="preserve"> so das</w:t>
+      </w:r>
+      <w:r>
+        <w:rPr>
+          <w:rFonts w:ascii="Arial" w:hAnsi="Arial" w:cs="Arial"/>
+        </w:rPr>
+        <w:t>s</w:t>
+      </w:r>
+      <w:r>
+        <w:rPr>
+          <w:rFonts w:ascii="Arial" w:hAnsi="Arial" w:cs="Arial"/>
+        </w:rPr>
         <w:t xml:space="preserve"> der Nutzer die Korrektur vornehmen kann, ohne Eingaben zu wiederholen</w:t>
+      </w:r>
+      <w:r>
+        <w:rPr>
+          <w:rFonts w:ascii="Arial" w:hAnsi="Arial" w:cs="Arial"/>
+        </w:rPr>
+        <w:t>.</w:t>
       </w:r>
     </w:p>
     <w:p>
@@ -13622,21 +13746,61 @@
         <w:rPr>
           <w:rFonts w:ascii="Arial" w:hAnsi="Arial" w:cs="Arial"/>
         </w:rPr>
-        <w:t xml:space="preserve">/LL 40/Datensicherheit: Es soll abgesichert sein das Nutzer nicht auf Daten </w:t>
-      </w:r>
-      <w:proofErr w:type="spellStart"/>
+        <w:t>/LL 40/Datensicherheit: Es soll abgesichert sein</w:t>
+      </w:r>
       <w:r>
         <w:rPr>
           <w:rFonts w:ascii="Arial" w:hAnsi="Arial" w:cs="Arial"/>
         </w:rPr>
-        <w:t>einblick</w:t>
-      </w:r>
-      <w:proofErr w:type="spellEnd"/>
+        <w:t>,</w:t>
+      </w:r>
       <w:r>
         <w:rPr>
           <w:rFonts w:ascii="Arial" w:hAnsi="Arial" w:cs="Arial"/>
         </w:rPr>
-        <w:t xml:space="preserve"> haben die von anderen Angelegt wurden</w:t>
+        <w:t xml:space="preserve"> da</w:t>
+      </w:r>
+      <w:r>
+        <w:rPr>
+          <w:rFonts w:ascii="Arial" w:hAnsi="Arial" w:cs="Arial"/>
+        </w:rPr>
+        <w:t>s</w:t>
+      </w:r>
+      <w:r>
+        <w:rPr>
+          <w:rFonts w:ascii="Arial" w:hAnsi="Arial" w:cs="Arial"/>
+        </w:rPr>
+        <w:t xml:space="preserve">s Nutzer nicht auf Daten </w:t>
+      </w:r>
+      <w:r>
+        <w:rPr>
+          <w:rFonts w:ascii="Arial" w:hAnsi="Arial" w:cs="Arial"/>
+        </w:rPr>
+        <w:t>E</w:t>
+      </w:r>
+      <w:r>
+        <w:rPr>
+          <w:rFonts w:ascii="Arial" w:hAnsi="Arial" w:cs="Arial"/>
+        </w:rPr>
+        <w:t xml:space="preserve">inblick haben die von anderen </w:t>
+      </w:r>
+      <w:r>
+        <w:rPr>
+          <w:rFonts w:ascii="Arial" w:hAnsi="Arial" w:cs="Arial"/>
+        </w:rPr>
+        <w:t>a</w:t>
+      </w:r>
+      <w:r>
+        <w:rPr>
+          <w:rFonts w:ascii="Arial" w:hAnsi="Arial" w:cs="Arial"/>
+        </w:rPr>
+        <w:t>ngelegt wurden</w:t>
+      </w:r>
+      <w:r>
+        <w:rPr>
+          <w:rFonts w:ascii="Arial" w:hAnsi="Arial" w:cs="Arial"/>
+        </w:rPr>
+        <w:t>.</w:t>
       </w:r>
     </w:p>
     <w:p>
@@ -13670,7 +13834,37 @@
         <w:rPr>
           <w:rFonts w:ascii="Arial" w:hAnsi="Arial" w:cs="Arial"/>
         </w:rPr>
-        <w:t xml:space="preserve"> sein das der Server immer erreichbar ist</w:t>
+        <w:t xml:space="preserve"> sein</w:t>
+      </w:r>
+      <w:r>
+        <w:rPr>
+          <w:rFonts w:ascii="Arial" w:hAnsi="Arial" w:cs="Arial"/>
+        </w:rPr>
+        <w:t>,</w:t>
+      </w:r>
+      <w:r>
+        <w:rPr>
+          <w:rFonts w:ascii="Arial" w:hAnsi="Arial" w:cs="Arial"/>
+        </w:rPr>
+        <w:t xml:space="preserve"> das</w:t>
+      </w:r>
+      <w:r>
+        <w:rPr>
+          <w:rFonts w:ascii="Arial" w:hAnsi="Arial" w:cs="Arial"/>
+        </w:rPr>
+        <w:t>s</w:t>
+      </w:r>
+      <w:r>
+        <w:rPr>
+          <w:rFonts w:ascii="Arial" w:hAnsi="Arial" w:cs="Arial"/>
+        </w:rPr>
+        <w:t xml:space="preserve"> der Server immer erreichbar ist</w:t>
+      </w:r>
+      <w:r>
+        <w:rPr>
+          <w:rFonts w:ascii="Arial" w:hAnsi="Arial" w:cs="Arial"/>
+        </w:rPr>
+        <w:t>.</w:t>
       </w:r>
     </w:p>
     <w:p>
@@ -13693,6 +13887,12 @@
           <w:rFonts w:ascii="Arial" w:hAnsi="Arial" w:cs="Arial"/>
         </w:rPr>
         <w:t>/LL 60/Archivierung: Dokumente wie Rechnungen werden permanent im System gesichert</w:t>
+      </w:r>
+      <w:r>
+        <w:rPr>
+          <w:rFonts w:ascii="Arial" w:hAnsi="Arial" w:cs="Arial"/>
+        </w:rPr>
+        <w:t>.</w:t>
       </w:r>
     </w:p>
     <w:p>
@@ -13717,7 +13917,7 @@
         <w:pStyle w:val="berschrift1"/>
         <w:contextualSpacing/>
       </w:pPr>
-      <w:bookmarkStart w:id="58" w:name="_Toc354839767"/>
+      <w:bookmarkStart w:id="58" w:name="_Toc354847425"/>
       <w:r>
         <w:lastRenderedPageBreak/>
         <w:t xml:space="preserve">7. </w:t>
@@ -13785,21 +13985,6 @@
         <w:spacing w:line="100" w:lineRule="atLeast"/>
         <w:contextualSpacing/>
       </w:pPr>
-      <w:r>
-        <w:tab/>
-      </w:r>
-      <w:r>
-        <w:tab/>
-      </w:r>
-      <w:r>
-        <w:tab/>
-      </w:r>
-      <w:r>
-        <w:tab/>
-      </w:r>
-      <w:r>
-        <w:tab/>
-      </w:r>
     </w:p>
     <w:p>
       <w:pPr>
@@ -13819,12 +14004,6 @@
         <w:tab/>
         <w:t>2</w:t>
       </w:r>
-      <w:r>
-        <w:tab/>
-      </w:r>
-      <w:r>
-        <w:tab/>
-      </w:r>
     </w:p>
     <w:p>
       <w:pPr>
@@ -13901,15 +14080,6 @@
         <w:tab/>
         <w:t>3</w:t>
       </w:r>
-      <w:r>
-        <w:tab/>
-      </w:r>
-      <w:r>
-        <w:tab/>
-      </w:r>
-      <w:r>
-        <w:tab/>
-      </w:r>
     </w:p>
     <w:p>
       <w:pPr>
@@ -13929,15 +14099,6 @@
         <w:tab/>
         <w:t>2</w:t>
       </w:r>
-      <w:r>
-        <w:tab/>
-      </w:r>
-      <w:r>
-        <w:tab/>
-      </w:r>
-      <w:r>
-        <w:tab/>
-      </w:r>
     </w:p>
     <w:p>
       <w:pPr>
@@ -14020,9 +14181,12 @@
         <w:pStyle w:val="berschrift1"/>
         <w:contextualSpacing/>
       </w:pPr>
-      <w:bookmarkStart w:id="59" w:name="_Toc354839768"/>
-      <w:r>
-        <w:t xml:space="preserve">9. </w:t>
+      <w:bookmarkStart w:id="59" w:name="_Toc354847426"/>
+      <w:r>
+        <w:t>8</w:t>
+      </w:r>
+      <w:r>
+        <w:t xml:space="preserve">. </w:t>
       </w:r>
       <w:r>
         <w:t>Glossar</w:t>
@@ -14037,26 +14201,37 @@
       </w:pPr>
       <w:r>
         <w:rPr>
+          <w:rFonts w:asciiTheme="minorHAnsi" w:hAnsiTheme="minorHAnsi" w:cs="Arial"/>
+          <w:b/>
+        </w:rPr>
+        <w:t>webbasiert</w:t>
+      </w:r>
+      <w:r>
+        <w:rPr>
+          <w:rFonts w:asciiTheme="minorHAnsi" w:hAnsiTheme="minorHAnsi" w:cs="Arial"/>
+          <w:b/>
+          <w:vertAlign w:val="superscript"/>
+        </w:rPr>
+        <w:t>1</w:t>
+      </w:r>
+      <w:r>
+        <w:rPr>
+          <w:rFonts w:asciiTheme="minorHAnsi" w:hAnsiTheme="minorHAnsi" w:cs="Arial"/>
+          <w:b/>
+        </w:rPr>
+        <w:t>:</w:t>
+      </w:r>
+      <w:r>
+        <w:rPr>
           <w:rFonts w:ascii="Arial" w:hAnsi="Arial" w:cs="Arial"/>
-          <w:b/>
-        </w:rPr>
-        <w:t>webbasiert</w:t>
-      </w:r>
-      <w:r>
-        <w:rPr>
-          <w:rFonts w:ascii="Arial" w:hAnsi="Arial" w:cs="Arial"/>
-          <w:b/>
-        </w:rPr>
-        <w:t>:</w:t>
-      </w:r>
-      <w:r>
-        <w:rPr>
-          <w:rFonts w:ascii="Arial" w:hAnsi="Arial" w:cs="Arial"/>
         </w:rPr>
         <w:tab/>
       </w:r>
       <w:r>
-        <w:t>Computer, der Websites speichert, verwaltet und sie den Nutzern zur Verfügung stellt</w:t>
+        <w:t>Ein- und Ausgaben im GUI werden über das Internet an das/von dem Programm übertragen</w:t>
+      </w:r>
+      <w:r>
+        <w:t>. Dazu ist es unerheblich wo der Nutzer sich befindet.</w:t>
       </w:r>
     </w:p>
     <w:p>
@@ -14066,27 +14241,510 @@
       </w:pPr>
       <w:r>
         <w:rPr>
+          <w:rFonts w:asciiTheme="minorHAnsi" w:hAnsiTheme="minorHAnsi" w:cs="Arial"/>
+          <w:b/>
+        </w:rPr>
+        <w:t>Datenbank</w:t>
+      </w:r>
+      <w:r>
+        <w:rPr>
+          <w:rFonts w:asciiTheme="minorHAnsi" w:hAnsiTheme="minorHAnsi" w:cs="Arial"/>
+          <w:b/>
+          <w:vertAlign w:val="superscript"/>
+        </w:rPr>
+        <w:t>2</w:t>
+      </w:r>
+      <w:r>
+        <w:rPr>
+          <w:rFonts w:asciiTheme="minorHAnsi" w:hAnsiTheme="minorHAnsi" w:cs="Arial"/>
+          <w:b/>
+        </w:rPr>
+        <w:t>:</w:t>
+      </w:r>
+      <w:r>
+        <w:rPr>
           <w:rFonts w:ascii="Arial" w:hAnsi="Arial" w:cs="Arial"/>
+        </w:rPr>
+        <w:tab/>
+      </w:r>
+      <w:r>
+        <w:t>Elektronisches System, in dem große Bestände an Daten zentral gespeichert sind</w:t>
+      </w:r>
+    </w:p>
+    <w:p>
+      <w:pPr>
+        <w:ind w:left="2124" w:hanging="2124"/>
+        <w:contextualSpacing/>
+      </w:pPr>
+      <w:r>
+        <w:rPr>
           <w:b/>
         </w:rPr>
-        <w:t>Datenbank</w:t>
-      </w:r>
-      <w:r>
-        <w:rPr>
-          <w:rFonts w:ascii="Arial" w:hAnsi="Arial" w:cs="Arial"/>
+        <w:t>Software</w:t>
+      </w:r>
+      <w:r>
+        <w:rPr>
           <w:b/>
+          <w:vertAlign w:val="superscript"/>
+        </w:rPr>
+        <w:t>3</w:t>
+      </w:r>
+      <w:r>
+        <w:rPr>
+          <w:b/>
         </w:rPr>
         <w:t>:</w:t>
       </w:r>
       <w:r>
-        <w:rPr>
-          <w:rFonts w:ascii="Arial" w:hAnsi="Arial" w:cs="Arial"/>
-        </w:rPr>
         <w:tab/>
-      </w:r>
-      <w:r>
-        <w:t>Elektronisches System, in dem große Bestände an Daten zentral gespeichert sind</w:t>
-      </w:r>
+        <w:t>Gesamtheit des Systems. Umfasst die Programmlogik, die Präsentation und die Datenbank</w:t>
+      </w:r>
+    </w:p>
+    <w:p>
+      <w:pPr>
+        <w:ind w:left="2124" w:hanging="2124"/>
+        <w:contextualSpacing/>
+      </w:pPr>
+      <w:r>
+        <w:rPr>
+          <w:b/>
+        </w:rPr>
+        <w:t>Registrieren</w:t>
+      </w:r>
+      <w:r>
+        <w:rPr>
+          <w:b/>
+          <w:vertAlign w:val="superscript"/>
+        </w:rPr>
+        <w:t>4</w:t>
+      </w:r>
+      <w:r>
+        <w:rPr>
+          <w:b/>
+        </w:rPr>
+        <w:t>:</w:t>
+      </w:r>
+      <w:r>
+        <w:rPr>
+          <w:b/>
+        </w:rPr>
+        <w:tab/>
+      </w:r>
+      <w:r>
+        <w:t>Speichern der Nutzerdaten im System für späteren Abruf und Zuordnung der Daten</w:t>
+      </w:r>
+      <w:r>
+        <w:t xml:space="preserve"> zu einem Nutzer</w:t>
+      </w:r>
+    </w:p>
+    <w:p>
+      <w:pPr>
+        <w:ind w:left="2124" w:hanging="2124"/>
+        <w:contextualSpacing/>
+        <w:rPr>
+          <w:b/>
+        </w:rPr>
+      </w:pPr>
+      <w:r>
+        <w:rPr>
+          <w:b/>
+        </w:rPr>
+        <w:t>ID</w:t>
+      </w:r>
+      <w:r>
+        <w:rPr>
+          <w:vertAlign w:val="superscript"/>
+        </w:rPr>
+        <w:t>5</w:t>
+      </w:r>
+      <w:r>
+        <w:t>:</w:t>
+      </w:r>
+      <w:r>
+        <w:tab/>
+      </w:r>
+      <w:r>
+        <w:tab/>
+        <w:t>Eindeutige Identifikationsnummer die von der Datenbank verwendet wird</w:t>
+      </w:r>
+    </w:p>
+    <w:p>
+      <w:pPr>
+        <w:ind w:left="2124" w:hanging="2124"/>
+        <w:contextualSpacing/>
+        <w:rPr>
+          <w:b/>
+        </w:rPr>
+      </w:pPr>
+      <w:r>
+        <w:rPr>
+          <w:b/>
+        </w:rPr>
+        <w:t>try+catch</w:t>
+      </w:r>
+      <w:r>
+        <w:rPr>
+          <w:b/>
+          <w:vertAlign w:val="superscript"/>
+        </w:rPr>
+        <w:t>6</w:t>
+      </w:r>
+      <w:r>
+        <w:rPr>
+          <w:b/>
+        </w:rPr>
+        <w:t>:</w:t>
+      </w:r>
+      <w:r>
+        <w:rPr>
+          <w:b/>
+        </w:rPr>
+        <w:tab/>
+      </w:r>
+      <w:r>
+        <w:t>Fehlerbehandlung durch die ein Vorgang durchgeführt wird, aber im Fehlerfall das Programm mit einer Meldung reagiert statt abzustürzen</w:t>
+      </w:r>
+    </w:p>
+    <w:p>
+      <w:pPr>
+        <w:ind w:left="2124" w:hanging="2124"/>
+        <w:contextualSpacing/>
+        <w:rPr>
+          <w:b/>
+        </w:rPr>
+      </w:pPr>
+      <w:r>
+        <w:rPr>
+          <w:b/>
+        </w:rPr>
+        <w:t>Int</w:t>
+      </w:r>
+      <w:r>
+        <w:rPr>
+          <w:b/>
+          <w:vertAlign w:val="superscript"/>
+        </w:rPr>
+        <w:t>7</w:t>
+      </w:r>
+      <w:r>
+        <w:rPr>
+          <w:b/>
+        </w:rPr>
+        <w:t>:</w:t>
+      </w:r>
+      <w:r>
+        <w:rPr>
+          <w:b/>
+        </w:rPr>
+        <w:tab/>
+      </w:r>
+      <w:r>
+        <w:rPr>
+          <w:b/>
+        </w:rPr>
+        <w:tab/>
+        <w:t>Datentyp für Ganzzahlwerte</w:t>
+      </w:r>
+    </w:p>
+    <w:p>
+      <w:pPr>
+        <w:ind w:left="2124" w:hanging="2124"/>
+        <w:contextualSpacing/>
+        <w:rPr>
+          <w:b/>
+        </w:rPr>
+      </w:pPr>
+      <w:r>
+        <w:rPr>
+          <w:b/>
+        </w:rPr>
+        <w:t>string</w:t>
+      </w:r>
+      <w:r>
+        <w:rPr>
+          <w:b/>
+          <w:vertAlign w:val="superscript"/>
+        </w:rPr>
+        <w:t>8</w:t>
+      </w:r>
+      <w:r>
+        <w:rPr>
+          <w:b/>
+        </w:rPr>
+        <w:t>:</w:t>
+      </w:r>
+      <w:r>
+        <w:rPr>
+          <w:b/>
+        </w:rPr>
+        <w:tab/>
+      </w:r>
+      <w:r>
+        <w:rPr>
+          <w:b/>
+        </w:rPr>
+        <w:tab/>
+        <w:t>Datentyp für Zeichenketten</w:t>
+      </w:r>
+    </w:p>
+    <w:p>
+      <w:pPr>
+        <w:ind w:left="2124" w:hanging="2124"/>
+        <w:contextualSpacing/>
+        <w:rPr>
+          <w:b/>
+        </w:rPr>
+      </w:pPr>
+      <w:r>
+        <w:rPr>
+          <w:b/>
+        </w:rPr>
+        <w:t>date</w:t>
+      </w:r>
+      <w:r>
+        <w:rPr>
+          <w:b/>
+          <w:vertAlign w:val="superscript"/>
+        </w:rPr>
+        <w:t>9</w:t>
+      </w:r>
+      <w:r>
+        <w:rPr>
+          <w:b/>
+        </w:rPr>
+        <w:t>:</w:t>
+      </w:r>
+      <w:r>
+        <w:rPr>
+          <w:b/>
+        </w:rPr>
+        <w:tab/>
+      </w:r>
+      <w:r>
+        <w:rPr>
+          <w:b/>
+        </w:rPr>
+        <w:tab/>
+        <w:t>Datentyp für Datumsangaben</w:t>
+      </w:r>
+    </w:p>
+    <w:p>
+      <w:pPr>
+        <w:ind w:left="2124" w:hanging="2124"/>
+        <w:contextualSpacing/>
+        <w:rPr>
+          <w:b/>
+        </w:rPr>
+      </w:pPr>
+      <w:r>
+        <w:rPr>
+          <w:b/>
+        </w:rPr>
+        <w:t>float</w:t>
+      </w:r>
+      <w:r>
+        <w:rPr>
+          <w:b/>
+          <w:vertAlign w:val="superscript"/>
+        </w:rPr>
+        <w:t>10</w:t>
+      </w:r>
+      <w:r>
+        <w:rPr>
+          <w:b/>
+        </w:rPr>
+        <w:t>:</w:t>
+      </w:r>
+      <w:r>
+        <w:rPr>
+          <w:b/>
+        </w:rPr>
+        <w:tab/>
+      </w:r>
+      <w:r>
+        <w:rPr>
+          <w:b/>
+        </w:rPr>
+        <w:tab/>
+        <w:t>Datentyp für Fließkommazahlen</w:t>
+      </w:r>
+    </w:p>
+    <w:p>
+      <w:pPr>
+        <w:ind w:left="2124" w:hanging="2124"/>
+        <w:contextualSpacing/>
+        <w:rPr>
+          <w:b/>
+        </w:rPr>
+      </w:pPr>
+      <w:r>
+        <w:rPr>
+          <w:b/>
+        </w:rPr>
+        <w:t>URL</w:t>
+      </w:r>
+      <w:r>
+        <w:rPr>
+          <w:b/>
+          <w:vertAlign w:val="superscript"/>
+        </w:rPr>
+        <w:t>11</w:t>
+      </w:r>
+      <w:r>
+        <w:rPr>
+          <w:b/>
+        </w:rPr>
+        <w:t>:</w:t>
+      </w:r>
+      <w:r>
+        <w:rPr>
+          <w:b/>
+        </w:rPr>
+        <w:tab/>
+      </w:r>
+      <w:r>
+        <w:rPr>
+          <w:b/>
+        </w:rPr>
+        <w:tab/>
+        <w:t>Unified Ressource Locator ("Einheitlicher Quellenanzeiger")</w:t>
+      </w:r>
+    </w:p>
+    <w:p>
+      <w:pPr>
+        <w:ind w:left="2124" w:hanging="2124"/>
+        <w:contextualSpacing/>
+        <w:rPr>
+          <w:b/>
+        </w:rPr>
+      </w:pPr>
+      <w:r>
+        <w:rPr>
+          <w:b/>
+        </w:rPr>
+        <w:t>Enum</w:t>
+      </w:r>
+      <w:r>
+        <w:rPr>
+          <w:b/>
+          <w:vertAlign w:val="superscript"/>
+        </w:rPr>
+        <w:t>12</w:t>
+      </w:r>
+      <w:r>
+        <w:rPr>
+          <w:b/>
+        </w:rPr>
+        <w:t>:</w:t>
+      </w:r>
+      <w:r>
+        <w:rPr>
+          <w:b/>
+        </w:rPr>
+        <w:tab/>
+        <w:t>Aufzählungsdatentyp bei dem Zahlenfolgen Namen zugeordnet werden</w:t>
+      </w:r>
+    </w:p>
+    <w:p>
+      <w:pPr>
+        <w:ind w:left="2124" w:hanging="2124"/>
+        <w:contextualSpacing/>
+        <w:rPr>
+          <w:b/>
+        </w:rPr>
+      </w:pPr>
+      <w:r>
+        <w:rPr>
+          <w:b/>
+        </w:rPr>
+        <w:t>NULL</w:t>
+      </w:r>
+      <w:r>
+        <w:rPr>
+          <w:b/>
+          <w:vertAlign w:val="superscript"/>
+        </w:rPr>
+        <w:t>13</w:t>
+      </w:r>
+      <w:r>
+        <w:rPr>
+          <w:b/>
+        </w:rPr>
+        <w:t>:</w:t>
+      </w:r>
+      <w:r>
+        <w:rPr>
+          <w:b/>
+        </w:rPr>
+        <w:tab/>
+      </w:r>
+      <w:r>
+        <w:rPr>
+          <w:b/>
+        </w:rPr>
+        <w:tab/>
+      </w:r>
+      <w:r>
+        <w:rPr>
+          <w:b/>
+        </w:rPr>
+        <w:t>Wert, der das Fehlen eines Wertes anzeigt</w:t>
+      </w:r>
+    </w:p>
+    <w:p>
+      <w:pPr>
+        <w:ind w:left="2124" w:hanging="2124"/>
+        <w:contextualSpacing/>
+        <w:rPr>
+          <w:b/>
+        </w:rPr>
+      </w:pPr>
+      <w:r>
+        <w:rPr>
+          <w:b/>
+        </w:rPr>
+        <w:t>bool</w:t>
+      </w:r>
+      <w:r>
+        <w:rPr>
+          <w:b/>
+          <w:vertAlign w:val="superscript"/>
+        </w:rPr>
+        <w:t>14</w:t>
+      </w:r>
+      <w:r>
+        <w:rPr>
+          <w:b/>
+        </w:rPr>
+        <w:t>:</w:t>
+      </w:r>
+      <w:r>
+        <w:rPr>
+          <w:b/>
+        </w:rPr>
+        <w:tab/>
+      </w:r>
+      <w:r>
+        <w:rPr>
+          <w:b/>
+        </w:rPr>
+        <w:tab/>
+      </w:r>
+      <w:r>
+        <w:rPr>
+          <w:b/>
+        </w:rPr>
+        <w:t>Datentyp, der nur 2 Werte ("wahr" und "falsch") annehmen kann</w:t>
+      </w:r>
+    </w:p>
+    <w:p>
+      <w:pPr>
+        <w:ind w:left="2124" w:hanging="2124"/>
+        <w:contextualSpacing/>
+        <w:rPr>
+          <w:b/>
+        </w:rPr>
+      </w:pPr>
     </w:p>
     <w:p>
       <w:pPr>
@@ -15684,7 +16342,7 @@
 </file>
 
 <file path=customXml/itemProps1.xml><?xml version="1.0" encoding="utf-8"?>
-<ds:datastoreItem xmlns:ds="http://schemas.openxmlformats.org/officeDocument/2006/customXml" ds:itemID="{C97D1312-2ADF-439C-9E5E-24602E60422B}">
+<ds:datastoreItem xmlns:ds="http://schemas.openxmlformats.org/officeDocument/2006/customXml" ds:itemID="{34983EAD-4A28-481F-BC6F-84EDEE97815D}">
   <ds:schemaRefs>
     <ds:schemaRef ds:uri="http://schemas.openxmlformats.org/officeDocument/2006/bibliography"/>
   </ds:schemaRefs>

</xml_diff>